<commit_message>
docs: update template with line spacing
</commit_message>
<xml_diff>
--- a/resources/publication-template.docx
+++ b/resources/publication-template.docx
@@ -4,7 +4,7 @@
   <w:body>
     <w:p>
       <w:pPr>
-        <w:jc w:val="center"/>
+        <w:pStyle w:val="Compact"/>
       </w:pPr>
     </w:p>
     <w:p>
@@ -87,89 +87,58 @@
           <w:rFonts w:asciiTheme="majorHAnsi" w:hAnsiTheme="majorHAnsi" w:cs="Arial"/>
           <w:b/>
           <w:sz w:val="56"/>
-          <w:lang w:val="fr-CH"/>
-        </w:rPr>
-      </w:pPr>
-      <w:proofErr w:type="spellStart"/>
+          <w:lang w:val="de-CH"/>
+        </w:rPr>
+      </w:pPr>
       <w:r>
         <w:rPr>
           <w:rFonts w:asciiTheme="majorHAnsi" w:hAnsiTheme="majorHAnsi" w:cs="Arial"/>
           <w:b/>
           <w:sz w:val="56"/>
-          <w:lang w:val="fr-CH"/>
-        </w:rPr>
-        <w:t>Mobiler</w:t>
-      </w:r>
-      <w:proofErr w:type="spellEnd"/>
+          <w:lang w:val="de-CH"/>
+        </w:rPr>
+        <w:t xml:space="preserve">Mobiler Client für </w:t>
+      </w:r>
+      <w:proofErr w:type="spellStart"/>
       <w:r>
         <w:rPr>
           <w:rFonts w:asciiTheme="majorHAnsi" w:hAnsiTheme="majorHAnsi" w:cs="Arial"/>
           <w:b/>
           <w:sz w:val="56"/>
-          <w:lang w:val="fr-CH"/>
-        </w:rPr>
-        <w:t xml:space="preserve"> Client </w:t>
-      </w:r>
-      <w:proofErr w:type="spellStart"/>
+          <w:lang w:val="de-CH"/>
+        </w:rPr>
+        <w:t>Imagic</w:t>
+      </w:r>
+      <w:proofErr w:type="spellEnd"/>
       <w:r>
         <w:rPr>
           <w:rFonts w:asciiTheme="majorHAnsi" w:hAnsiTheme="majorHAnsi" w:cs="Arial"/>
           <w:b/>
           <w:sz w:val="56"/>
-          <w:lang w:val="fr-CH"/>
-        </w:rPr>
-        <w:t>für</w:t>
-      </w:r>
-      <w:proofErr w:type="spellEnd"/>
-      <w:r>
+          <w:lang w:val="de-CH"/>
+        </w:rPr>
+        <w:t xml:space="preserve"> IMS</w:t>
+      </w:r>
+    </w:p>
+    <w:p>
+      <w:pPr>
+        <w:jc w:val="center"/>
         <w:rPr>
           <w:rFonts w:asciiTheme="majorHAnsi" w:hAnsiTheme="majorHAnsi" w:cs="Arial"/>
           <w:b/>
           <w:sz w:val="56"/>
-          <w:lang w:val="fr-CH"/>
-        </w:rPr>
-        <w:t xml:space="preserve"> </w:t>
-      </w:r>
-      <w:proofErr w:type="spellStart"/>
-      <w:r>
+          <w:lang w:val="de-CH"/>
+        </w:rPr>
+      </w:pPr>
+    </w:p>
+    <w:p>
+      <w:pPr>
+        <w:jc w:val="center"/>
         <w:rPr>
           <w:rFonts w:asciiTheme="majorHAnsi" w:hAnsiTheme="majorHAnsi" w:cs="Arial"/>
           <w:b/>
           <w:sz w:val="56"/>
-          <w:lang w:val="fr-CH"/>
-        </w:rPr>
-        <w:t>Imagic</w:t>
-      </w:r>
-      <w:proofErr w:type="spellEnd"/>
-      <w:r>
-        <w:rPr>
-          <w:rFonts w:asciiTheme="majorHAnsi" w:hAnsiTheme="majorHAnsi" w:cs="Arial"/>
-          <w:b/>
-          <w:sz w:val="56"/>
-          <w:lang w:val="fr-CH"/>
-        </w:rPr>
-        <w:t xml:space="preserve"> IMS</w:t>
-      </w:r>
-    </w:p>
-    <w:p>
-      <w:pPr>
-        <w:jc w:val="center"/>
-        <w:rPr>
-          <w:rFonts w:asciiTheme="majorHAnsi" w:hAnsiTheme="majorHAnsi" w:cs="Arial"/>
-          <w:b/>
-          <w:sz w:val="56"/>
-          <w:lang w:val="fr-CH"/>
-        </w:rPr>
-      </w:pPr>
-    </w:p>
-    <w:p>
-      <w:pPr>
-        <w:jc w:val="center"/>
-        <w:rPr>
-          <w:rFonts w:asciiTheme="majorHAnsi" w:hAnsiTheme="majorHAnsi" w:cs="Arial"/>
-          <w:b/>
-          <w:sz w:val="56"/>
-          <w:lang w:val="fr-CH"/>
+          <w:lang w:val="de-CH"/>
         </w:rPr>
       </w:pPr>
     </w:p>
@@ -512,169 +481,13 @@
     </w:p>
     <w:p>
       <w:pPr>
-        <w:rPr>
-          <w:rFonts w:asciiTheme="majorHAnsi" w:hAnsiTheme="majorHAnsi" w:cs="Arial"/>
-          <w:b/>
-          <w:sz w:val="48"/>
-          <w:lang w:val="de-CH"/>
-        </w:rPr>
-      </w:pPr>
-    </w:p>
-    <w:p>
-      <w:pPr>
-        <w:rPr>
-          <w:rFonts w:asciiTheme="majorHAnsi" w:hAnsiTheme="majorHAnsi" w:cs="Arial"/>
-          <w:sz w:val="48"/>
+        <w:pStyle w:val="Compact"/>
+        <w:rPr>
           <w:lang w:val="de-CH"/>
         </w:rPr>
       </w:pPr>
       <w:bookmarkStart w:id="1" w:name="_GoBack"/>
       <w:bookmarkEnd w:id="1"/>
-    </w:p>
-    <w:p>
-      <w:pPr>
-        <w:rPr>
-          <w:rFonts w:asciiTheme="majorHAnsi" w:hAnsiTheme="majorHAnsi" w:cs="Arial"/>
-          <w:sz w:val="48"/>
-          <w:lang w:val="de-CH"/>
-        </w:rPr>
-      </w:pPr>
-    </w:p>
-    <w:p>
-      <w:pPr>
-        <w:rPr>
-          <w:rFonts w:asciiTheme="majorHAnsi" w:hAnsiTheme="majorHAnsi" w:cs="Arial"/>
-          <w:sz w:val="48"/>
-          <w:lang w:val="de-CH"/>
-        </w:rPr>
-      </w:pPr>
-    </w:p>
-    <w:p>
-      <w:pPr>
-        <w:rPr>
-          <w:rFonts w:asciiTheme="majorHAnsi" w:hAnsiTheme="majorHAnsi" w:cs="Arial"/>
-          <w:sz w:val="48"/>
-          <w:lang w:val="de-CH"/>
-        </w:rPr>
-      </w:pPr>
-    </w:p>
-    <w:p>
-      <w:pPr>
-        <w:rPr>
-          <w:rFonts w:asciiTheme="majorHAnsi" w:hAnsiTheme="majorHAnsi" w:cs="Arial"/>
-          <w:sz w:val="48"/>
-          <w:lang w:val="de-CH"/>
-        </w:rPr>
-      </w:pPr>
-    </w:p>
-    <w:p>
-      <w:pPr>
-        <w:rPr>
-          <w:rFonts w:asciiTheme="majorHAnsi" w:hAnsiTheme="majorHAnsi" w:cs="Arial"/>
-          <w:sz w:val="48"/>
-          <w:lang w:val="de-CH"/>
-        </w:rPr>
-      </w:pPr>
-    </w:p>
-    <w:p>
-      <w:pPr>
-        <w:rPr>
-          <w:rFonts w:asciiTheme="majorHAnsi" w:hAnsiTheme="majorHAnsi" w:cs="Arial"/>
-          <w:sz w:val="48"/>
-          <w:lang w:val="de-CH"/>
-        </w:rPr>
-      </w:pPr>
-    </w:p>
-    <w:p>
-      <w:pPr>
-        <w:rPr>
-          <w:rFonts w:asciiTheme="majorHAnsi" w:hAnsiTheme="majorHAnsi" w:cs="Arial"/>
-          <w:sz w:val="48"/>
-          <w:lang w:val="de-CH"/>
-        </w:rPr>
-      </w:pPr>
-    </w:p>
-    <w:p>
-      <w:pPr>
-        <w:rPr>
-          <w:rFonts w:asciiTheme="majorHAnsi" w:hAnsiTheme="majorHAnsi" w:cs="Arial"/>
-          <w:sz w:val="48"/>
-          <w:lang w:val="de-CH"/>
-        </w:rPr>
-      </w:pPr>
-    </w:p>
-    <w:p>
-      <w:pPr>
-        <w:rPr>
-          <w:rFonts w:asciiTheme="majorHAnsi" w:hAnsiTheme="majorHAnsi" w:cs="Arial"/>
-          <w:sz w:val="48"/>
-          <w:lang w:val="de-CH"/>
-        </w:rPr>
-      </w:pPr>
-    </w:p>
-    <w:p>
-      <w:pPr>
-        <w:rPr>
-          <w:rFonts w:asciiTheme="majorHAnsi" w:hAnsiTheme="majorHAnsi" w:cs="Arial"/>
-          <w:sz w:val="48"/>
-          <w:lang w:val="de-CH"/>
-        </w:rPr>
-      </w:pPr>
-    </w:p>
-    <w:p>
-      <w:pPr>
-        <w:rPr>
-          <w:rFonts w:asciiTheme="majorHAnsi" w:hAnsiTheme="majorHAnsi" w:cs="Arial"/>
-          <w:sz w:val="48"/>
-          <w:lang w:val="de-CH"/>
-        </w:rPr>
-      </w:pPr>
-    </w:p>
-    <w:p>
-      <w:pPr>
-        <w:rPr>
-          <w:rFonts w:asciiTheme="majorHAnsi" w:hAnsiTheme="majorHAnsi" w:cs="Arial"/>
-          <w:sz w:val="48"/>
-          <w:lang w:val="de-CH"/>
-        </w:rPr>
-      </w:pPr>
-    </w:p>
-    <w:p>
-      <w:pPr>
-        <w:rPr>
-          <w:rFonts w:asciiTheme="majorHAnsi" w:hAnsiTheme="majorHAnsi" w:cs="Arial"/>
-          <w:sz w:val="48"/>
-          <w:lang w:val="de-CH"/>
-        </w:rPr>
-      </w:pPr>
-    </w:p>
-    <w:p>
-      <w:pPr>
-        <w:rPr>
-          <w:rFonts w:asciiTheme="majorHAnsi" w:hAnsiTheme="majorHAnsi" w:cs="Arial"/>
-          <w:sz w:val="48"/>
-          <w:lang w:val="de-CH"/>
-        </w:rPr>
-      </w:pPr>
-    </w:p>
-    <w:p>
-      <w:pPr>
-        <w:rPr>
-          <w:rFonts w:asciiTheme="majorHAnsi" w:hAnsiTheme="majorHAnsi" w:cs="Arial"/>
-          <w:sz w:val="48"/>
-          <w:lang w:val="de-CH"/>
-        </w:rPr>
-      </w:pPr>
-    </w:p>
-    <w:p>
-      <w:pPr>
-        <w:jc w:val="right"/>
-        <w:rPr>
-          <w:rFonts w:asciiTheme="majorHAnsi" w:hAnsiTheme="majorHAnsi" w:cs="Arial"/>
-          <w:sz w:val="48"/>
-          <w:lang w:val="de-CH"/>
-        </w:rPr>
-      </w:pPr>
     </w:p>
     <w:sectPr>
       <w:headerReference w:type="default" r:id="rId9"/>
@@ -1490,8 +1303,9 @@
     <w:name w:val="Body Text"/>
     <w:basedOn w:val="Standard"/>
     <w:qFormat/>
-    <w:pPr>
-      <w:spacing w:before="180" w:after="180"/>
+    <w:rsid w:val="00AF13D3"/>
+    <w:pPr>
+      <w:spacing w:before="180" w:after="180" w:line="360" w:lineRule="auto"/>
     </w:pPr>
   </w:style>
   <w:style w:type="paragraph" w:customStyle="1" w:styleId="FirstParagraph">
@@ -1499,6 +1313,7 @@
     <w:basedOn w:val="Textkrper"/>
     <w:next w:val="Textkrper"/>
     <w:qFormat/>
+    <w:rsid w:val="00AF13D3"/>
   </w:style>
   <w:style w:type="paragraph" w:customStyle="1" w:styleId="Compact">
     <w:name w:val="Compact"/>
@@ -2096,7 +1911,7 @@
 </file>
 
 <file path=customXml/itemProps1.xml><?xml version="1.0" encoding="utf-8"?>
-<ds:datastoreItem xmlns:ds="http://schemas.openxmlformats.org/officeDocument/2006/customXml" ds:itemID="{D7391BE5-08ED-47FB-91EF-EE675462E781}">
+<ds:datastoreItem xmlns:ds="http://schemas.openxmlformats.org/officeDocument/2006/customXml" ds:itemID="{ADEDD932-09D6-40D0-885D-59BFDE0AD7FB}">
   <ds:schemaRefs>
     <ds:schemaRef ds:uri="http://schemas.openxmlformats.org/officeDocument/2006/bibliography"/>
   </ds:schemaRefs>

</xml_diff>

<commit_message>
docs: add templatetable in github style
</commit_message>
<xml_diff>
--- a/resources/publication-template.docx
+++ b/resources/publication-template.docx
@@ -157,7 +157,7 @@
           <w:sz w:val="48"/>
           <w:lang w:val="de-CH"/>
         </w:rPr>
-        <w:t>Abschlussarbeit</w:t>
+        <w:t>Master</w:t>
       </w:r>
       <w:r>
         <w:rPr>
@@ -165,7 +165,7 @@
           <w:sz w:val="48"/>
           <w:lang w:val="de-CH"/>
         </w:rPr>
-        <w:t xml:space="preserve"> </w:t>
+        <w:t>arbeit</w:t>
       </w:r>
     </w:p>
     <w:p>
@@ -467,17 +467,6 @@
         </w:rPr>
         <w:fldChar w:fldCharType="end"/>
       </w:r>
-    </w:p>
-    <w:p>
-      <w:pPr>
-        <w:jc w:val="center"/>
-        <w:rPr>
-          <w:rFonts w:asciiTheme="majorHAnsi" w:hAnsiTheme="majorHAnsi" w:cs="Arial"/>
-          <w:b/>
-          <w:sz w:val="48"/>
-          <w:lang w:val="de-CH"/>
-        </w:rPr>
-      </w:pPr>
     </w:p>
     <w:p>
       <w:pPr>
@@ -1585,6 +1574,125 @@
     <w:uiPriority w:val="99"/>
     <w:rsid w:val="001E6888"/>
   </w:style>
+  <w:style w:type="table" w:styleId="Tabellenraster">
+    <w:name w:val="Table Grid"/>
+    <w:basedOn w:val="NormaleTabelle"/>
+    <w:rsid w:val="001C4291"/>
+    <w:pPr>
+      <w:spacing w:after="0"/>
+    </w:pPr>
+    <w:tblPr>
+      <w:tblBorders>
+        <w:top w:val="single" w:sz="4" w:space="0" w:color="auto"/>
+        <w:left w:val="single" w:sz="4" w:space="0" w:color="auto"/>
+        <w:bottom w:val="single" w:sz="4" w:space="0" w:color="auto"/>
+        <w:right w:val="single" w:sz="4" w:space="0" w:color="auto"/>
+        <w:insideH w:val="single" w:sz="4" w:space="0" w:color="auto"/>
+        <w:insideV w:val="single" w:sz="4" w:space="0" w:color="auto"/>
+      </w:tblBorders>
+    </w:tblPr>
+  </w:style>
+  <w:style w:type="table" w:customStyle="1" w:styleId="GithubStilTabelle">
+    <w:name w:val="Github Stil Tabelle"/>
+    <w:basedOn w:val="NormaleTabelle"/>
+    <w:uiPriority w:val="99"/>
+    <w:rsid w:val="00AB307A"/>
+    <w:pPr>
+      <w:spacing w:after="0"/>
+    </w:pPr>
+    <w:tblPr>
+      <w:tblStyleRowBandSize w:val="1"/>
+      <w:tblStyleColBandSize w:val="1"/>
+      <w:tblBorders>
+        <w:top w:val="single" w:sz="4" w:space="0" w:color="auto"/>
+        <w:left w:val="single" w:sz="4" w:space="0" w:color="auto"/>
+        <w:bottom w:val="single" w:sz="4" w:space="0" w:color="auto"/>
+        <w:right w:val="single" w:sz="4" w:space="0" w:color="auto"/>
+        <w:insideH w:val="single" w:sz="4" w:space="0" w:color="auto"/>
+        <w:insideV w:val="single" w:sz="4" w:space="0" w:color="auto"/>
+      </w:tblBorders>
+    </w:tblPr>
+    <w:tblStylePr w:type="firstRow">
+      <w:pPr>
+        <w:jc w:val="center"/>
+      </w:pPr>
+      <w:rPr>
+        <w:b/>
+      </w:rPr>
+    </w:tblStylePr>
+    <w:tblStylePr w:type="band2Horz">
+      <w:pPr>
+        <w:wordWrap/>
+        <w:spacing w:beforeLines="0" w:before="0" w:beforeAutospacing="0" w:afterLines="0" w:after="0" w:afterAutospacing="0" w:line="240" w:lineRule="auto"/>
+      </w:pPr>
+      <w:tblPr/>
+      <w:tcPr>
+        <w:shd w:val="clear" w:color="auto" w:fill="F2F2F2" w:themeFill="background1" w:themeFillShade="F2"/>
+      </w:tcPr>
+    </w:tblStylePr>
+  </w:style>
+  <w:style w:type="table" w:styleId="EinfacheTabelle1">
+    <w:name w:val="Plain Table 1"/>
+    <w:basedOn w:val="NormaleTabelle"/>
+    <w:rsid w:val="00764A06"/>
+    <w:pPr>
+      <w:spacing w:after="0"/>
+    </w:pPr>
+    <w:tblPr>
+      <w:tblStyleRowBandSize w:val="1"/>
+      <w:tblStyleColBandSize w:val="1"/>
+      <w:tblBorders>
+        <w:top w:val="single" w:sz="4" w:space="0" w:color="BFBFBF" w:themeColor="background1" w:themeShade="BF"/>
+        <w:left w:val="single" w:sz="4" w:space="0" w:color="BFBFBF" w:themeColor="background1" w:themeShade="BF"/>
+        <w:bottom w:val="single" w:sz="4" w:space="0" w:color="BFBFBF" w:themeColor="background1" w:themeShade="BF"/>
+        <w:right w:val="single" w:sz="4" w:space="0" w:color="BFBFBF" w:themeColor="background1" w:themeShade="BF"/>
+        <w:insideH w:val="single" w:sz="4" w:space="0" w:color="BFBFBF" w:themeColor="background1" w:themeShade="BF"/>
+        <w:insideV w:val="single" w:sz="4" w:space="0" w:color="BFBFBF" w:themeColor="background1" w:themeShade="BF"/>
+      </w:tblBorders>
+    </w:tblPr>
+    <w:tblStylePr w:type="firstRow">
+      <w:rPr>
+        <w:b/>
+        <w:bCs/>
+      </w:rPr>
+    </w:tblStylePr>
+    <w:tblStylePr w:type="lastRow">
+      <w:rPr>
+        <w:b/>
+        <w:bCs/>
+      </w:rPr>
+      <w:tblPr/>
+      <w:tcPr>
+        <w:tcBorders>
+          <w:top w:val="double" w:sz="4" w:space="0" w:color="BFBFBF" w:themeColor="background1" w:themeShade="BF"/>
+        </w:tcBorders>
+      </w:tcPr>
+    </w:tblStylePr>
+    <w:tblStylePr w:type="firstCol">
+      <w:rPr>
+        <w:b/>
+        <w:bCs/>
+      </w:rPr>
+    </w:tblStylePr>
+    <w:tblStylePr w:type="lastCol">
+      <w:rPr>
+        <w:b/>
+        <w:bCs/>
+      </w:rPr>
+    </w:tblStylePr>
+    <w:tblStylePr w:type="band1Vert">
+      <w:tblPr/>
+      <w:tcPr>
+        <w:shd w:val="clear" w:color="auto" w:fill="F2F2F2" w:themeFill="background1" w:themeFillShade="F2"/>
+      </w:tcPr>
+    </w:tblStylePr>
+    <w:tblStylePr w:type="band1Horz">
+      <w:tblPr/>
+      <w:tcPr>
+        <w:shd w:val="clear" w:color="auto" w:fill="F2F2F2" w:themeFill="background1" w:themeFillShade="F2"/>
+      </w:tcPr>
+    </w:tblStylePr>
+  </w:style>
 </w:styles>
 </file>
 
@@ -1911,7 +2019,7 @@
 </file>
 
 <file path=customXml/itemProps1.xml><?xml version="1.0" encoding="utf-8"?>
-<ds:datastoreItem xmlns:ds="http://schemas.openxmlformats.org/officeDocument/2006/customXml" ds:itemID="{ADEDD932-09D6-40D0-885D-59BFDE0AD7FB}">
+<ds:datastoreItem xmlns:ds="http://schemas.openxmlformats.org/officeDocument/2006/customXml" ds:itemID="{10DCF4A8-8B93-4CA8-90D2-DE222534BF79}">
   <ds:schemaRefs>
     <ds:schemaRef ds:uri="http://schemas.openxmlformats.org/officeDocument/2006/bibliography"/>
   </ds:schemaRefs>

</xml_diff>

<commit_message>
docs: add note to titlepage in publication-template
</commit_message>
<xml_diff>
--- a/resources/publication-template.docx
+++ b/resources/publication-template.docx
@@ -5,10 +5,6 @@
     <w:p>
       <w:pPr>
         <w:pStyle w:val="Compact"/>
-      </w:pPr>
-    </w:p>
-    <w:p>
-      <w:pPr>
         <w:jc w:val="center"/>
       </w:pPr>
     </w:p>
@@ -137,7 +133,7 @@
         <w:rPr>
           <w:rFonts w:asciiTheme="majorHAnsi" w:hAnsiTheme="majorHAnsi" w:cs="Arial"/>
           <w:b/>
-          <w:sz w:val="56"/>
+          <w:sz w:val="36"/>
           <w:lang w:val="de-CH"/>
         </w:rPr>
       </w:pPr>
@@ -151,6 +147,14 @@
           <w:lang w:val="de-CH"/>
         </w:rPr>
       </w:pPr>
+      <w:r>
+        <w:rPr>
+          <w:rFonts w:asciiTheme="majorHAnsi" w:hAnsiTheme="majorHAnsi" w:cs="Arial"/>
+          <w:sz w:val="48"/>
+          <w:lang w:val="de-CH"/>
+        </w:rPr>
+        <w:t xml:space="preserve">Publikation zur </w:t>
+      </w:r>
       <w:r>
         <w:rPr>
           <w:rFonts w:asciiTheme="majorHAnsi" w:hAnsiTheme="majorHAnsi" w:cs="Arial"/>
@@ -288,8 +292,28 @@
           <w:lang w:val="de-CH"/>
         </w:rPr>
         <w:tab/>
-        <w:t>Niklaus Tschirky</w:t>
-      </w:r>
+        <w:t>Nikl</w:t>
+      </w:r>
+      <w:bookmarkStart w:id="1" w:name="_GoBack"/>
+      <w:bookmarkEnd w:id="1"/>
+      <w:r>
+        <w:rPr>
+          <w:rFonts w:asciiTheme="majorHAnsi" w:hAnsiTheme="majorHAnsi" w:cs="Arial"/>
+          <w:sz w:val="32"/>
+          <w:lang w:val="de-CH"/>
+        </w:rPr>
+        <w:t xml:space="preserve">aus </w:t>
+      </w:r>
+      <w:proofErr w:type="spellStart"/>
+      <w:r>
+        <w:rPr>
+          <w:rFonts w:asciiTheme="majorHAnsi" w:hAnsiTheme="majorHAnsi" w:cs="Arial"/>
+          <w:sz w:val="32"/>
+          <w:lang w:val="de-CH"/>
+        </w:rPr>
+        <w:t>Tschirky</w:t>
+      </w:r>
+      <w:proofErr w:type="spellEnd"/>
     </w:p>
     <w:p>
       <w:pPr>
@@ -470,13 +494,43 @@
     </w:p>
     <w:p>
       <w:pPr>
+        <w:tabs>
+          <w:tab w:val="left" w:pos="2268"/>
+        </w:tabs>
+        <w:spacing w:after="0"/>
+        <w:ind w:left="2410"/>
+        <w:rPr>
+          <w:rFonts w:asciiTheme="majorHAnsi" w:hAnsiTheme="majorHAnsi" w:cs="Arial"/>
+          <w:sz w:val="32"/>
+          <w:lang w:val="de-CH"/>
+        </w:rPr>
+      </w:pPr>
+    </w:p>
+    <w:p>
+      <w:pPr>
         <w:pStyle w:val="Compact"/>
-        <w:rPr>
-          <w:lang w:val="de-CH"/>
-        </w:rPr>
-      </w:pPr>
-      <w:bookmarkStart w:id="1" w:name="_GoBack"/>
-      <w:bookmarkEnd w:id="1"/>
+        <w:spacing w:line="240" w:lineRule="auto"/>
+        <w:jc w:val="both"/>
+        <w:rPr>
+          <w:sz w:val="22"/>
+          <w:lang w:val="de-CH"/>
+        </w:rPr>
+      </w:pPr>
+      <w:r>
+        <w:rPr>
+          <w:sz w:val="22"/>
+          <w:lang w:val="de-CH"/>
+        </w:rPr>
+        <w:t>Die vorliegende Publikation ist nur eine Sammlung der wichtigsten Projektdokumente und entspricht nicht dem kompletten Arbeitsergebnis. Die vollständige Masterarbeit ist ausschliesslich in digitaler Form verfügbar.</w:t>
+      </w:r>
+    </w:p>
+    <w:p>
+      <w:pPr>
+        <w:pStyle w:val="Compact"/>
+        <w:rPr>
+          <w:lang w:val="de-CH"/>
+        </w:rPr>
+      </w:pPr>
     </w:p>
     <w:sectPr>
       <w:headerReference w:type="default" r:id="rId9"/>
@@ -2019,7 +2073,7 @@
 </file>
 
 <file path=customXml/itemProps1.xml><?xml version="1.0" encoding="utf-8"?>
-<ds:datastoreItem xmlns:ds="http://schemas.openxmlformats.org/officeDocument/2006/customXml" ds:itemID="{10DCF4A8-8B93-4CA8-90D2-DE222534BF79}">
+<ds:datastoreItem xmlns:ds="http://schemas.openxmlformats.org/officeDocument/2006/customXml" ds:itemID="{802A2DEF-7AB0-410E-8358-CA5D615F3FD4}">
   <ds:schemaRefs>
     <ds:schemaRef ds:uri="http://schemas.openxmlformats.org/officeDocument/2006/bibliography"/>
   </ds:schemaRefs>

</xml_diff>

<commit_message>
docs: change font sizes and quality of template
</commit_message>
<xml_diff>
--- a/resources/publication-template.docx
+++ b/resources/publication-template.docx
@@ -1,6 +1,6 @@
 
 <file path=word/document.xml><?xml version="1.0" encoding="utf-8"?>
-<w:document xmlns:wpc="http://schemas.microsoft.com/office/word/2010/wordprocessingCanvas" xmlns:cx="http://schemas.microsoft.com/office/drawing/2014/chartex" xmlns:cx1="http://schemas.microsoft.com/office/drawing/2015/9/8/chartex" xmlns:cx2="http://schemas.microsoft.com/office/drawing/2015/10/21/chartex" xmlns:cx3="http://schemas.microsoft.com/office/drawing/2016/5/9/chartex" xmlns:cx4="http://schemas.microsoft.com/office/drawing/2016/5/10/chartex" xmlns:cx5="http://schemas.microsoft.com/office/drawing/2016/5/11/chartex" xmlns:cx6="http://schemas.microsoft.com/office/drawing/2016/5/12/chartex" xmlns:cx7="http://schemas.microsoft.com/office/drawing/2016/5/13/chartex" xmlns:cx8="http://schemas.microsoft.com/office/drawing/2016/5/14/chartex" xmlns:mc="http://schemas.openxmlformats.org/markup-compatibility/2006" xmlns:aink="http://schemas.microsoft.com/office/drawing/2016/ink" xmlns:am3d="http://schemas.microsoft.com/office/drawing/2017/model3d" xmlns:o="urn:schemas-microsoft-com:office:office" xmlns:r="http://schemas.openxmlformats.org/officeDocument/2006/relationships" xmlns:m="http://schemas.openxmlformats.org/officeDocument/2006/math" xmlns:v="urn:schemas-microsoft-com:vml" xmlns:wp14="http://schemas.microsoft.com/office/word/2010/wordprocessingDrawing" xmlns:wp="http://schemas.openxmlformats.org/drawingml/2006/wordprocessingDrawing" xmlns:w10="urn:schemas-microsoft-com:office:word" xmlns:w="http://schemas.openxmlformats.org/wordprocessingml/2006/main" xmlns:w14="http://schemas.microsoft.com/office/word/2010/wordml" xmlns:w15="http://schemas.microsoft.com/office/word/2012/wordml" xmlns:w16cid="http://schemas.microsoft.com/office/word/2016/wordml/cid" xmlns:w16se="http://schemas.microsoft.com/office/word/2015/wordml/symex" xmlns:wpg="http://schemas.microsoft.com/office/word/2010/wordprocessingGroup" xmlns:wpi="http://schemas.microsoft.com/office/word/2010/wordprocessingInk" xmlns:wne="http://schemas.microsoft.com/office/word/2006/wordml" xmlns:wps="http://schemas.microsoft.com/office/word/2010/wordprocessingShape" mc:Ignorable="w14 w15 w16se w16cid wp14">
+<w:document xmlns:wpc="http://schemas.microsoft.com/office/word/2010/wordprocessingCanvas" xmlns:mc="http://schemas.openxmlformats.org/markup-compatibility/2006" xmlns:o="urn:schemas-microsoft-com:office:office" xmlns:r="http://schemas.openxmlformats.org/officeDocument/2006/relationships" xmlns:m="http://schemas.openxmlformats.org/officeDocument/2006/math" xmlns:v="urn:schemas-microsoft-com:vml" xmlns:wp14="http://schemas.microsoft.com/office/word/2010/wordprocessingDrawing" xmlns:wp="http://schemas.openxmlformats.org/drawingml/2006/wordprocessingDrawing" xmlns:w10="urn:schemas-microsoft-com:office:word" xmlns:w="http://schemas.openxmlformats.org/wordprocessingml/2006/main" xmlns:w14="http://schemas.microsoft.com/office/word/2010/wordml" xmlns:w15="http://schemas.microsoft.com/office/word/2012/wordml" xmlns:wpg="http://schemas.microsoft.com/office/word/2010/wordprocessingGroup" xmlns:wpi="http://schemas.microsoft.com/office/word/2010/wordprocessingInk" xmlns:wne="http://schemas.microsoft.com/office/word/2006/wordml" xmlns:wps="http://schemas.microsoft.com/office/word/2010/wordprocessingShape" mc:Ignorable="w14 w15 wp14">
   <w:body>
     <w:p>
       <w:pPr>
@@ -25,16 +25,28 @@
           <w:rFonts w:asciiTheme="majorHAnsi" w:hAnsiTheme="majorHAnsi"/>
         </w:rPr>
       </w:pPr>
-      <w:bookmarkStart w:id="0" w:name="_Toc490768564"/>
-      <w:r>
-        <w:rPr>
+      <w:bookmarkStart w:id="0" w:name="_GoBack"/>
+      <w:bookmarkEnd w:id="0"/>
+    </w:p>
+    <w:p>
+      <w:pPr>
+        <w:jc w:val="center"/>
+        <w:rPr>
+          <w:rFonts w:asciiTheme="majorHAnsi" w:hAnsiTheme="majorHAnsi"/>
+          <w:lang w:val="de-CH"/>
+        </w:rPr>
+      </w:pPr>
+      <w:r>
+        <w:rPr>
+          <w:rFonts w:asciiTheme="majorHAnsi" w:hAnsiTheme="majorHAnsi"/>
           <w:noProof/>
+          <w:lang w:val="de-CH" w:eastAsia="de-CH"/>
         </w:rPr>
         <w:drawing>
-          <wp:inline distT="0" distB="0" distL="0" distR="0" wp14:anchorId="7C6CFA23" wp14:editId="7BC50C6B">
-            <wp:extent cx="3743325" cy="1929893"/>
+          <wp:inline distT="0" distB="0" distL="0" distR="0">
+            <wp:extent cx="3230245" cy="1674495"/>
             <wp:effectExtent l="0" t="0" r="0" b="0"/>
-            <wp:docPr id="1" name="Picture" descr="Arkivar"/>
+            <wp:docPr id="3" name="Grafik 3" descr="E:\GoogleDrive\Sandro\Studium_HSR\Masterarbeit\logo_design\Logo Package 1\Logo\Blue\full-logo.png"/>
             <wp:cNvGraphicFramePr>
               <a:graphicFrameLocks xmlns:a="http://schemas.openxmlformats.org/drawingml/2006/main" noChangeAspect="1"/>
             </wp:cNvGraphicFramePr>
@@ -42,13 +54,20 @@
               <a:graphicData uri="http://schemas.openxmlformats.org/drawingml/2006/picture">
                 <pic:pic xmlns:pic="http://schemas.openxmlformats.org/drawingml/2006/picture">
                   <pic:nvPicPr>
-                    <pic:cNvPr id="0" name="Picture" descr="docs/images/full_logo_blue.png"/>
+                    <pic:cNvPr id="0" name="Picture 2" descr="E:\GoogleDrive\Sandro\Studium_HSR\Masterarbeit\logo_design\Logo Package 1\Logo\Blue\full-logo.png"/>
                     <pic:cNvPicPr>
                       <a:picLocks noChangeAspect="1" noChangeArrowheads="1"/>
                     </pic:cNvPicPr>
                   </pic:nvPicPr>
                   <pic:blipFill>
-                    <a:blip r:embed="rId8"/>
+                    <a:blip r:embed="rId8" cstate="print">
+                      <a:extLst>
+                        <a:ext uri="{28A0092B-C50C-407E-A947-70E740481C1C}">
+                          <a14:useLocalDpi xmlns:a14="http://schemas.microsoft.com/office/drawing/2010/main" val="0"/>
+                        </a:ext>
+                      </a:extLst>
+                    </a:blip>
+                    <a:srcRect/>
                     <a:stretch>
                       <a:fillRect/>
                     </a:stretch>
@@ -56,16 +75,14 @@
                   <pic:spPr bwMode="auto">
                     <a:xfrm>
                       <a:off x="0" y="0"/>
-                      <a:ext cx="3808744" cy="1963620"/>
+                      <a:ext cx="3230245" cy="1674495"/>
                     </a:xfrm>
                     <a:prstGeom prst="rect">
                       <a:avLst/>
                     </a:prstGeom>
                     <a:noFill/>
-                    <a:ln w="9525">
+                    <a:ln>
                       <a:noFill/>
-                      <a:headEnd/>
-                      <a:tailEnd/>
                     </a:ln>
                   </pic:spPr>
                 </pic:pic>
@@ -74,7 +91,6 @@
           </wp:inline>
         </w:drawing>
       </w:r>
-      <w:bookmarkEnd w:id="0"/>
     </w:p>
     <w:p>
       <w:pPr>
@@ -83,7 +99,7 @@
           <w:rFonts w:asciiTheme="majorHAnsi" w:hAnsiTheme="majorHAnsi" w:cs="Arial"/>
           <w:b/>
           <w:sz w:val="56"/>
-          <w:lang w:val="de-CH"/>
+          <w:lang w:val="fr-CH"/>
         </w:rPr>
       </w:pPr>
       <w:r>
@@ -91,39 +107,19 @@
           <w:rFonts w:asciiTheme="majorHAnsi" w:hAnsiTheme="majorHAnsi" w:cs="Arial"/>
           <w:b/>
           <w:sz w:val="56"/>
-          <w:lang w:val="de-CH"/>
-        </w:rPr>
-        <w:t xml:space="preserve">Mobiler Client für </w:t>
-      </w:r>
-      <w:proofErr w:type="spellStart"/>
-      <w:r>
+          <w:lang w:val="fr-CH"/>
+        </w:rPr>
+        <w:t>Mobiler Client für Imagic IMS</w:t>
+      </w:r>
+    </w:p>
+    <w:p>
+      <w:pPr>
+        <w:jc w:val="center"/>
         <w:rPr>
           <w:rFonts w:asciiTheme="majorHAnsi" w:hAnsiTheme="majorHAnsi" w:cs="Arial"/>
           <w:b/>
           <w:sz w:val="56"/>
-          <w:lang w:val="de-CH"/>
-        </w:rPr>
-        <w:t>Imagic</w:t>
-      </w:r>
-      <w:proofErr w:type="spellEnd"/>
-      <w:r>
-        <w:rPr>
-          <w:rFonts w:asciiTheme="majorHAnsi" w:hAnsiTheme="majorHAnsi" w:cs="Arial"/>
-          <w:b/>
-          <w:sz w:val="56"/>
-          <w:lang w:val="de-CH"/>
-        </w:rPr>
-        <w:t xml:space="preserve"> IMS</w:t>
-      </w:r>
-    </w:p>
-    <w:p>
-      <w:pPr>
-        <w:jc w:val="center"/>
-        <w:rPr>
-          <w:rFonts w:asciiTheme="majorHAnsi" w:hAnsiTheme="majorHAnsi" w:cs="Arial"/>
-          <w:b/>
-          <w:sz w:val="56"/>
-          <w:lang w:val="de-CH"/>
+          <w:lang w:val="fr-CH"/>
         </w:rPr>
       </w:pPr>
     </w:p>
@@ -134,7 +130,7 @@
           <w:rFonts w:asciiTheme="majorHAnsi" w:hAnsiTheme="majorHAnsi" w:cs="Arial"/>
           <w:b/>
           <w:sz w:val="36"/>
-          <w:lang w:val="de-CH"/>
+          <w:lang w:val="fr-CH"/>
         </w:rPr>
       </w:pPr>
     </w:p>
@@ -292,28 +288,8 @@
           <w:lang w:val="de-CH"/>
         </w:rPr>
         <w:tab/>
-        <w:t>Nikl</w:t>
-      </w:r>
-      <w:bookmarkStart w:id="1" w:name="_GoBack"/>
-      <w:bookmarkEnd w:id="1"/>
-      <w:r>
-        <w:rPr>
-          <w:rFonts w:asciiTheme="majorHAnsi" w:hAnsiTheme="majorHAnsi" w:cs="Arial"/>
-          <w:sz w:val="32"/>
-          <w:lang w:val="de-CH"/>
-        </w:rPr>
-        <w:t xml:space="preserve">aus </w:t>
-      </w:r>
-      <w:proofErr w:type="spellStart"/>
-      <w:r>
-        <w:rPr>
-          <w:rFonts w:asciiTheme="majorHAnsi" w:hAnsiTheme="majorHAnsi" w:cs="Arial"/>
-          <w:sz w:val="32"/>
-          <w:lang w:val="de-CH"/>
-        </w:rPr>
-        <w:t>Tschirky</w:t>
-      </w:r>
-      <w:proofErr w:type="spellEnd"/>
+        <w:t>Niklaus Tschirky</w:t>
+      </w:r>
     </w:p>
     <w:p>
       <w:pPr>
@@ -481,7 +457,7 @@
           <w:sz w:val="32"/>
           <w:lang w:val="de-CH"/>
         </w:rPr>
-        <w:t>18. August 2017</w:t>
+        <w:t>20. August 2017</w:t>
       </w:r>
       <w:r>
         <w:rPr>
@@ -512,13 +488,13 @@
         <w:spacing w:line="240" w:lineRule="auto"/>
         <w:jc w:val="both"/>
         <w:rPr>
-          <w:sz w:val="22"/>
-          <w:lang w:val="de-CH"/>
-        </w:rPr>
-      </w:pPr>
-      <w:r>
-        <w:rPr>
-          <w:sz w:val="22"/>
+          <w:szCs w:val="20"/>
+          <w:lang w:val="de-CH"/>
+        </w:rPr>
+      </w:pPr>
+      <w:r>
+        <w:rPr>
+          <w:szCs w:val="20"/>
           <w:lang w:val="de-CH"/>
         </w:rPr>
         <w:t>Die vorliegende Publikation ist nur eine Sammlung der wichtigsten Projektdokumente und entspricht nicht dem kompletten Arbeitsergebnis. Die vollständige Masterarbeit ist ausschliesslich in digitaler Form verfügbar.</w:t>
@@ -528,6 +504,7 @@
       <w:pPr>
         <w:pStyle w:val="Compact"/>
         <w:rPr>
+          <w:szCs w:val="20"/>
           <w:lang w:val="de-CH"/>
         </w:rPr>
       </w:pPr>
@@ -547,7 +524,7 @@
 </file>
 
 <file path=word/endnotes.xml><?xml version="1.0" encoding="utf-8"?>
-<w:endnotes xmlns:wpc="http://schemas.microsoft.com/office/word/2010/wordprocessingCanvas" xmlns:cx="http://schemas.microsoft.com/office/drawing/2014/chartex" xmlns:cx1="http://schemas.microsoft.com/office/drawing/2015/9/8/chartex" xmlns:cx2="http://schemas.microsoft.com/office/drawing/2015/10/21/chartex" xmlns:cx3="http://schemas.microsoft.com/office/drawing/2016/5/9/chartex" xmlns:cx4="http://schemas.microsoft.com/office/drawing/2016/5/10/chartex" xmlns:cx5="http://schemas.microsoft.com/office/drawing/2016/5/11/chartex" xmlns:cx6="http://schemas.microsoft.com/office/drawing/2016/5/12/chartex" xmlns:cx7="http://schemas.microsoft.com/office/drawing/2016/5/13/chartex" xmlns:cx8="http://schemas.microsoft.com/office/drawing/2016/5/14/chartex" xmlns:mc="http://schemas.openxmlformats.org/markup-compatibility/2006" xmlns:aink="http://schemas.microsoft.com/office/drawing/2016/ink" xmlns:am3d="http://schemas.microsoft.com/office/drawing/2017/model3d" xmlns:o="urn:schemas-microsoft-com:office:office" xmlns:r="http://schemas.openxmlformats.org/officeDocument/2006/relationships" xmlns:m="http://schemas.openxmlformats.org/officeDocument/2006/math" xmlns:v="urn:schemas-microsoft-com:vml" xmlns:wp14="http://schemas.microsoft.com/office/word/2010/wordprocessingDrawing" xmlns:wp="http://schemas.openxmlformats.org/drawingml/2006/wordprocessingDrawing" xmlns:w10="urn:schemas-microsoft-com:office:word" xmlns:w="http://schemas.openxmlformats.org/wordprocessingml/2006/main" xmlns:w14="http://schemas.microsoft.com/office/word/2010/wordml" xmlns:w15="http://schemas.microsoft.com/office/word/2012/wordml" xmlns:w16cid="http://schemas.microsoft.com/office/word/2016/wordml/cid" xmlns:w16se="http://schemas.microsoft.com/office/word/2015/wordml/symex" xmlns:wpg="http://schemas.microsoft.com/office/word/2010/wordprocessingGroup" xmlns:wpi="http://schemas.microsoft.com/office/word/2010/wordprocessingInk" xmlns:wne="http://schemas.microsoft.com/office/word/2006/wordml" xmlns:wps="http://schemas.microsoft.com/office/word/2010/wordprocessingShape" mc:Ignorable="w14 w15 w16se w16cid wp14">
+<w:endnotes xmlns:wpc="http://schemas.microsoft.com/office/word/2010/wordprocessingCanvas" xmlns:mc="http://schemas.openxmlformats.org/markup-compatibility/2006" xmlns:o="urn:schemas-microsoft-com:office:office" xmlns:r="http://schemas.openxmlformats.org/officeDocument/2006/relationships" xmlns:m="http://schemas.openxmlformats.org/officeDocument/2006/math" xmlns:v="urn:schemas-microsoft-com:vml" xmlns:wp14="http://schemas.microsoft.com/office/word/2010/wordprocessingDrawing" xmlns:wp="http://schemas.openxmlformats.org/drawingml/2006/wordprocessingDrawing" xmlns:w10="urn:schemas-microsoft-com:office:word" xmlns:w="http://schemas.openxmlformats.org/wordprocessingml/2006/main" xmlns:w14="http://schemas.microsoft.com/office/word/2010/wordml" xmlns:w15="http://schemas.microsoft.com/office/word/2012/wordml" xmlns:wpg="http://schemas.microsoft.com/office/word/2010/wordprocessingGroup" xmlns:wpi="http://schemas.microsoft.com/office/word/2010/wordprocessingInk" xmlns:wne="http://schemas.microsoft.com/office/word/2006/wordml" xmlns:wps="http://schemas.microsoft.com/office/word/2010/wordprocessingShape" mc:Ignorable="w14 w15 wp14">
   <w:endnote w:type="separator" w:id="-1">
     <w:p>
       <w:pPr>
@@ -572,7 +549,7 @@
 </file>
 
 <file path=word/footer1.xml><?xml version="1.0" encoding="utf-8"?>
-<w:ftr xmlns:wpc="http://schemas.microsoft.com/office/word/2010/wordprocessingCanvas" xmlns:cx="http://schemas.microsoft.com/office/drawing/2014/chartex" xmlns:cx1="http://schemas.microsoft.com/office/drawing/2015/9/8/chartex" xmlns:cx2="http://schemas.microsoft.com/office/drawing/2015/10/21/chartex" xmlns:cx3="http://schemas.microsoft.com/office/drawing/2016/5/9/chartex" xmlns:cx4="http://schemas.microsoft.com/office/drawing/2016/5/10/chartex" xmlns:cx5="http://schemas.microsoft.com/office/drawing/2016/5/11/chartex" xmlns:cx6="http://schemas.microsoft.com/office/drawing/2016/5/12/chartex" xmlns:cx7="http://schemas.microsoft.com/office/drawing/2016/5/13/chartex" xmlns:cx8="http://schemas.microsoft.com/office/drawing/2016/5/14/chartex" xmlns:mc="http://schemas.openxmlformats.org/markup-compatibility/2006" xmlns:aink="http://schemas.microsoft.com/office/drawing/2016/ink" xmlns:am3d="http://schemas.microsoft.com/office/drawing/2017/model3d" xmlns:o="urn:schemas-microsoft-com:office:office" xmlns:r="http://schemas.openxmlformats.org/officeDocument/2006/relationships" xmlns:m="http://schemas.openxmlformats.org/officeDocument/2006/math" xmlns:v="urn:schemas-microsoft-com:vml" xmlns:wp14="http://schemas.microsoft.com/office/word/2010/wordprocessingDrawing" xmlns:wp="http://schemas.openxmlformats.org/drawingml/2006/wordprocessingDrawing" xmlns:w10="urn:schemas-microsoft-com:office:word" xmlns:w="http://schemas.openxmlformats.org/wordprocessingml/2006/main" xmlns:w14="http://schemas.microsoft.com/office/word/2010/wordml" xmlns:w15="http://schemas.microsoft.com/office/word/2012/wordml" xmlns:w16cid="http://schemas.microsoft.com/office/word/2016/wordml/cid" xmlns:w16se="http://schemas.microsoft.com/office/word/2015/wordml/symex" xmlns:wpg="http://schemas.microsoft.com/office/word/2010/wordprocessingGroup" xmlns:wpi="http://schemas.microsoft.com/office/word/2010/wordprocessingInk" xmlns:wne="http://schemas.microsoft.com/office/word/2006/wordml" xmlns:wps="http://schemas.microsoft.com/office/word/2010/wordprocessingShape" mc:Ignorable="w14 w15 w16se w16cid wp14">
+<w:ftr xmlns:wpc="http://schemas.microsoft.com/office/word/2010/wordprocessingCanvas" xmlns:mc="http://schemas.openxmlformats.org/markup-compatibility/2006" xmlns:o="urn:schemas-microsoft-com:office:office" xmlns:r="http://schemas.openxmlformats.org/officeDocument/2006/relationships" xmlns:m="http://schemas.openxmlformats.org/officeDocument/2006/math" xmlns:v="urn:schemas-microsoft-com:vml" xmlns:wp14="http://schemas.microsoft.com/office/word/2010/wordprocessingDrawing" xmlns:wp="http://schemas.openxmlformats.org/drawingml/2006/wordprocessingDrawing" xmlns:w10="urn:schemas-microsoft-com:office:word" xmlns:w="http://schemas.openxmlformats.org/wordprocessingml/2006/main" xmlns:w14="http://schemas.microsoft.com/office/word/2010/wordml" xmlns:w15="http://schemas.microsoft.com/office/word/2012/wordml" xmlns:wpg="http://schemas.microsoft.com/office/word/2010/wordprocessingGroup" xmlns:wpi="http://schemas.microsoft.com/office/word/2010/wordprocessingInk" xmlns:wne="http://schemas.microsoft.com/office/word/2006/wordml" xmlns:wps="http://schemas.microsoft.com/office/word/2010/wordprocessingShape" mc:Ignorable="w14 w15 wp14">
   <w:p>
     <w:pPr>
       <w:pStyle w:val="Fuzeile"/>
@@ -633,7 +610,7 @@
 </file>
 
 <file path=word/footnotes.xml><?xml version="1.0" encoding="utf-8"?>
-<w:footnotes xmlns:wpc="http://schemas.microsoft.com/office/word/2010/wordprocessingCanvas" xmlns:cx="http://schemas.microsoft.com/office/drawing/2014/chartex" xmlns:cx1="http://schemas.microsoft.com/office/drawing/2015/9/8/chartex" xmlns:cx2="http://schemas.microsoft.com/office/drawing/2015/10/21/chartex" xmlns:cx3="http://schemas.microsoft.com/office/drawing/2016/5/9/chartex" xmlns:cx4="http://schemas.microsoft.com/office/drawing/2016/5/10/chartex" xmlns:cx5="http://schemas.microsoft.com/office/drawing/2016/5/11/chartex" xmlns:cx6="http://schemas.microsoft.com/office/drawing/2016/5/12/chartex" xmlns:cx7="http://schemas.microsoft.com/office/drawing/2016/5/13/chartex" xmlns:cx8="http://schemas.microsoft.com/office/drawing/2016/5/14/chartex" xmlns:mc="http://schemas.openxmlformats.org/markup-compatibility/2006" xmlns:aink="http://schemas.microsoft.com/office/drawing/2016/ink" xmlns:am3d="http://schemas.microsoft.com/office/drawing/2017/model3d" xmlns:o="urn:schemas-microsoft-com:office:office" xmlns:r="http://schemas.openxmlformats.org/officeDocument/2006/relationships" xmlns:m="http://schemas.openxmlformats.org/officeDocument/2006/math" xmlns:v="urn:schemas-microsoft-com:vml" xmlns:wp14="http://schemas.microsoft.com/office/word/2010/wordprocessingDrawing" xmlns:wp="http://schemas.openxmlformats.org/drawingml/2006/wordprocessingDrawing" xmlns:w10="urn:schemas-microsoft-com:office:word" xmlns:w="http://schemas.openxmlformats.org/wordprocessingml/2006/main" xmlns:w14="http://schemas.microsoft.com/office/word/2010/wordml" xmlns:w15="http://schemas.microsoft.com/office/word/2012/wordml" xmlns:w16cid="http://schemas.microsoft.com/office/word/2016/wordml/cid" xmlns:w16se="http://schemas.microsoft.com/office/word/2015/wordml/symex" xmlns:wpg="http://schemas.microsoft.com/office/word/2010/wordprocessingGroup" xmlns:wpi="http://schemas.microsoft.com/office/word/2010/wordprocessingInk" xmlns:wne="http://schemas.microsoft.com/office/word/2006/wordml" xmlns:wps="http://schemas.microsoft.com/office/word/2010/wordprocessingShape" mc:Ignorable="w14 w15 w16se w16cid wp14">
+<w:footnotes xmlns:wpc="http://schemas.microsoft.com/office/word/2010/wordprocessingCanvas" xmlns:mc="http://schemas.openxmlformats.org/markup-compatibility/2006" xmlns:o="urn:schemas-microsoft-com:office:office" xmlns:r="http://schemas.openxmlformats.org/officeDocument/2006/relationships" xmlns:m="http://schemas.openxmlformats.org/officeDocument/2006/math" xmlns:v="urn:schemas-microsoft-com:vml" xmlns:wp14="http://schemas.microsoft.com/office/word/2010/wordprocessingDrawing" xmlns:wp="http://schemas.openxmlformats.org/drawingml/2006/wordprocessingDrawing" xmlns:w10="urn:schemas-microsoft-com:office:word" xmlns:w="http://schemas.openxmlformats.org/wordprocessingml/2006/main" xmlns:w14="http://schemas.microsoft.com/office/word/2010/wordml" xmlns:w15="http://schemas.microsoft.com/office/word/2012/wordml" xmlns:wpg="http://schemas.microsoft.com/office/word/2010/wordprocessingGroup" xmlns:wpi="http://schemas.microsoft.com/office/word/2010/wordprocessingInk" xmlns:wne="http://schemas.microsoft.com/office/word/2006/wordml" xmlns:wps="http://schemas.microsoft.com/office/word/2010/wordprocessingShape" mc:Ignorable="w14 w15 wp14">
   <w:footnote w:type="separator" w:id="-1">
     <w:p>
       <w:r>
@@ -652,7 +629,7 @@
 </file>
 
 <file path=word/header1.xml><?xml version="1.0" encoding="utf-8"?>
-<w:hdr xmlns:wpc="http://schemas.microsoft.com/office/word/2010/wordprocessingCanvas" xmlns:cx="http://schemas.microsoft.com/office/drawing/2014/chartex" xmlns:cx1="http://schemas.microsoft.com/office/drawing/2015/9/8/chartex" xmlns:cx2="http://schemas.microsoft.com/office/drawing/2015/10/21/chartex" xmlns:cx3="http://schemas.microsoft.com/office/drawing/2016/5/9/chartex" xmlns:cx4="http://schemas.microsoft.com/office/drawing/2016/5/10/chartex" xmlns:cx5="http://schemas.microsoft.com/office/drawing/2016/5/11/chartex" xmlns:cx6="http://schemas.microsoft.com/office/drawing/2016/5/12/chartex" xmlns:cx7="http://schemas.microsoft.com/office/drawing/2016/5/13/chartex" xmlns:cx8="http://schemas.microsoft.com/office/drawing/2016/5/14/chartex" xmlns:mc="http://schemas.openxmlformats.org/markup-compatibility/2006" xmlns:aink="http://schemas.microsoft.com/office/drawing/2016/ink" xmlns:am3d="http://schemas.microsoft.com/office/drawing/2017/model3d" xmlns:o="urn:schemas-microsoft-com:office:office" xmlns:r="http://schemas.openxmlformats.org/officeDocument/2006/relationships" xmlns:m="http://schemas.openxmlformats.org/officeDocument/2006/math" xmlns:v="urn:schemas-microsoft-com:vml" xmlns:wp14="http://schemas.microsoft.com/office/word/2010/wordprocessingDrawing" xmlns:wp="http://schemas.openxmlformats.org/drawingml/2006/wordprocessingDrawing" xmlns:w10="urn:schemas-microsoft-com:office:word" xmlns:w="http://schemas.openxmlformats.org/wordprocessingml/2006/main" xmlns:w14="http://schemas.microsoft.com/office/word/2010/wordml" xmlns:w15="http://schemas.microsoft.com/office/word/2012/wordml" xmlns:w16cid="http://schemas.microsoft.com/office/word/2016/wordml/cid" xmlns:w16se="http://schemas.microsoft.com/office/word/2015/wordml/symex" xmlns:wpg="http://schemas.microsoft.com/office/word/2010/wordprocessingGroup" xmlns:wpi="http://schemas.microsoft.com/office/word/2010/wordprocessingInk" xmlns:wne="http://schemas.microsoft.com/office/word/2006/wordml" xmlns:wps="http://schemas.microsoft.com/office/word/2010/wordprocessingShape" mc:Ignorable="w14 w15 w16se w16cid wp14">
+<w:hdr xmlns:wpc="http://schemas.microsoft.com/office/word/2010/wordprocessingCanvas" xmlns:mc="http://schemas.openxmlformats.org/markup-compatibility/2006" xmlns:o="urn:schemas-microsoft-com:office:office" xmlns:r="http://schemas.openxmlformats.org/officeDocument/2006/relationships" xmlns:m="http://schemas.openxmlformats.org/officeDocument/2006/math" xmlns:v="urn:schemas-microsoft-com:vml" xmlns:wp14="http://schemas.microsoft.com/office/word/2010/wordprocessingDrawing" xmlns:wp="http://schemas.openxmlformats.org/drawingml/2006/wordprocessingDrawing" xmlns:w10="urn:schemas-microsoft-com:office:word" xmlns:w="http://schemas.openxmlformats.org/wordprocessingml/2006/main" xmlns:w14="http://schemas.microsoft.com/office/word/2010/wordml" xmlns:w15="http://schemas.microsoft.com/office/word/2012/wordml" xmlns:wpg="http://schemas.microsoft.com/office/word/2010/wordprocessingGroup" xmlns:wpi="http://schemas.microsoft.com/office/word/2010/wordprocessingInk" xmlns:wne="http://schemas.microsoft.com/office/word/2006/wordml" xmlns:wps="http://schemas.microsoft.com/office/word/2010/wordprocessingShape" mc:Ignorable="w14 w15 wp14">
   <w:p>
     <w:pPr>
       <w:pStyle w:val="Kopfzeile"/>
@@ -664,14 +641,12 @@
         <w:lang w:val="de-CH"/>
       </w:rPr>
     </w:pPr>
-    <w:proofErr w:type="spellStart"/>
     <w:r>
       <w:rPr>
         <w:lang w:val="de-CH"/>
       </w:rPr>
       <w:t>Arkivar</w:t>
     </w:r>
-    <w:proofErr w:type="spellEnd"/>
     <w:r>
       <w:rPr>
         <w:lang w:val="de-CH"/>
@@ -735,7 +710,7 @@
 </file>
 
 <file path=word/numbering.xml><?xml version="1.0" encoding="utf-8"?>
-<w:numbering xmlns:wpc="http://schemas.microsoft.com/office/word/2010/wordprocessingCanvas" xmlns:cx="http://schemas.microsoft.com/office/drawing/2014/chartex" xmlns:cx1="http://schemas.microsoft.com/office/drawing/2015/9/8/chartex" xmlns:cx2="http://schemas.microsoft.com/office/drawing/2015/10/21/chartex" xmlns:cx3="http://schemas.microsoft.com/office/drawing/2016/5/9/chartex" xmlns:cx4="http://schemas.microsoft.com/office/drawing/2016/5/10/chartex" xmlns:cx5="http://schemas.microsoft.com/office/drawing/2016/5/11/chartex" xmlns:cx6="http://schemas.microsoft.com/office/drawing/2016/5/12/chartex" xmlns:cx7="http://schemas.microsoft.com/office/drawing/2016/5/13/chartex" xmlns:cx8="http://schemas.microsoft.com/office/drawing/2016/5/14/chartex" xmlns:mc="http://schemas.openxmlformats.org/markup-compatibility/2006" xmlns:aink="http://schemas.microsoft.com/office/drawing/2016/ink" xmlns:am3d="http://schemas.microsoft.com/office/drawing/2017/model3d" xmlns:o="urn:schemas-microsoft-com:office:office" xmlns:r="http://schemas.openxmlformats.org/officeDocument/2006/relationships" xmlns:m="http://schemas.openxmlformats.org/officeDocument/2006/math" xmlns:v="urn:schemas-microsoft-com:vml" xmlns:wp14="http://schemas.microsoft.com/office/word/2010/wordprocessingDrawing" xmlns:wp="http://schemas.openxmlformats.org/drawingml/2006/wordprocessingDrawing" xmlns:w10="urn:schemas-microsoft-com:office:word" xmlns:w="http://schemas.openxmlformats.org/wordprocessingml/2006/main" xmlns:w14="http://schemas.microsoft.com/office/word/2010/wordml" xmlns:w15="http://schemas.microsoft.com/office/word/2012/wordml" xmlns:w16cid="http://schemas.microsoft.com/office/word/2016/wordml/cid" xmlns:w16se="http://schemas.microsoft.com/office/word/2015/wordml/symex" xmlns:wpg="http://schemas.microsoft.com/office/word/2010/wordprocessingGroup" xmlns:wpi="http://schemas.microsoft.com/office/word/2010/wordprocessingInk" xmlns:wne="http://schemas.microsoft.com/office/word/2006/wordml" xmlns:wps="http://schemas.microsoft.com/office/word/2010/wordprocessingShape" mc:Ignorable="w14 w15 w16se w16cid wp14">
+<w:numbering xmlns:wpc="http://schemas.microsoft.com/office/word/2010/wordprocessingCanvas" xmlns:mc="http://schemas.openxmlformats.org/markup-compatibility/2006" xmlns:o="urn:schemas-microsoft-com:office:office" xmlns:r="http://schemas.openxmlformats.org/officeDocument/2006/relationships" xmlns:m="http://schemas.openxmlformats.org/officeDocument/2006/math" xmlns:v="urn:schemas-microsoft-com:vml" xmlns:wp14="http://schemas.microsoft.com/office/word/2010/wordprocessingDrawing" xmlns:wp="http://schemas.openxmlformats.org/drawingml/2006/wordprocessingDrawing" xmlns:w10="urn:schemas-microsoft-com:office:word" xmlns:w="http://schemas.openxmlformats.org/wordprocessingml/2006/main" xmlns:w14="http://schemas.microsoft.com/office/word/2010/wordml" xmlns:w15="http://schemas.microsoft.com/office/word/2012/wordml" xmlns:wpg="http://schemas.microsoft.com/office/word/2010/wordprocessingGroup" xmlns:wpi="http://schemas.microsoft.com/office/word/2010/wordprocessingInk" xmlns:wne="http://schemas.microsoft.com/office/word/2006/wordml" xmlns:wps="http://schemas.microsoft.com/office/word/2010/wordprocessingShape" mc:Ignorable="w14 w15 wp14">
   <w:abstractNum w:abstractNumId="0" w15:restartNumberingAfterBreak="0">
     <w:nsid w:val="E17F69BA"/>
     <w:multiLevelType w:val="multilevel"/>
@@ -835,7 +810,7 @@
 </file>
 
 <file path=word/styles.xml><?xml version="1.0" encoding="utf-8"?>
-<w:styles xmlns:mc="http://schemas.openxmlformats.org/markup-compatibility/2006" xmlns:r="http://schemas.openxmlformats.org/officeDocument/2006/relationships" xmlns:w="http://schemas.openxmlformats.org/wordprocessingml/2006/main" xmlns:w14="http://schemas.microsoft.com/office/word/2010/wordml" xmlns:w15="http://schemas.microsoft.com/office/word/2012/wordml" xmlns:w16cid="http://schemas.microsoft.com/office/word/2016/wordml/cid" xmlns:w16se="http://schemas.microsoft.com/office/word/2015/wordml/symex" mc:Ignorable="w14 w15 w16se w16cid">
+<w:styles xmlns:mc="http://schemas.openxmlformats.org/markup-compatibility/2006" xmlns:r="http://schemas.openxmlformats.org/officeDocument/2006/relationships" xmlns:w="http://schemas.openxmlformats.org/wordprocessingml/2006/main" xmlns:w14="http://schemas.microsoft.com/office/word/2010/wordml" xmlns:w15="http://schemas.microsoft.com/office/word/2012/wordml" mc:Ignorable="w14 w15">
   <w:docDefaults>
     <w:rPrDefault>
       <w:rPr>
@@ -851,7 +826,7 @@
       </w:pPr>
     </w:pPrDefault>
   </w:docDefaults>
-  <w:latentStyles w:defLockedState="0" w:defUIPriority="0" w:defSemiHidden="0" w:defUnhideWhenUsed="0" w:defQFormat="0" w:count="375">
+  <w:latentStyles w:defLockedState="0" w:defUIPriority="0" w:defSemiHidden="0" w:defUnhideWhenUsed="0" w:defQFormat="0" w:count="371">
     <w:lsdException w:name="heading 6" w:semiHidden="1" w:unhideWhenUsed="1"/>
     <w:lsdException w:name="index 3" w:semiHidden="1" w:unhideWhenUsed="1"/>
     <w:lsdException w:name="index 4" w:semiHidden="1" w:unhideWhenUsed="1"/>
@@ -1183,14 +1158,14 @@
     <w:lsdException w:name="List Table 5 Dark Accent 6" w:uiPriority="50"/>
     <w:lsdException w:name="List Table 6 Colorful Accent 6" w:uiPriority="51"/>
     <w:lsdException w:name="List Table 7 Colorful Accent 6" w:uiPriority="52"/>
-    <w:lsdException w:name="Mention" w:semiHidden="1" w:uiPriority="99" w:unhideWhenUsed="1"/>
-    <w:lsdException w:name="Smart Hyperlink" w:semiHidden="1" w:uiPriority="99" w:unhideWhenUsed="1"/>
-    <w:lsdException w:name="Hashtag" w:semiHidden="1" w:uiPriority="99" w:unhideWhenUsed="1"/>
-    <w:lsdException w:name="Unresolved Mention" w:semiHidden="1" w:uiPriority="99" w:unhideWhenUsed="1"/>
   </w:latentStyles>
   <w:style w:type="paragraph" w:default="1" w:styleId="Standard">
     <w:name w:val="Normal"/>
     <w:qFormat/>
+    <w:rsid w:val="00F53045"/>
+    <w:rPr>
+      <w:sz w:val="20"/>
+    </w:rPr>
   </w:style>
   <w:style w:type="paragraph" w:styleId="berschrift1">
     <w:name w:val="heading 1"/>
@@ -1198,9 +1173,11 @@
     <w:next w:val="Textkrper"/>
     <w:uiPriority w:val="9"/>
     <w:qFormat/>
+    <w:rsid w:val="0056585E"/>
     <w:pPr>
       <w:keepNext/>
       <w:keepLines/>
+      <w:pageBreakBefore/>
       <w:spacing w:before="480" w:after="0"/>
       <w:outlineLvl w:val="0"/>
     </w:pPr>
@@ -1362,6 +1339,7 @@
     <w:name w:val="Compact"/>
     <w:basedOn w:val="Textkrper"/>
     <w:qFormat/>
+    <w:rsid w:val="00F53045"/>
     <w:pPr>
       <w:spacing w:before="36" w:after="36"/>
     </w:pPr>
@@ -1403,21 +1381,29 @@
     <w:name w:val="Author"/>
     <w:next w:val="Textkrper"/>
     <w:qFormat/>
+    <w:rsid w:val="00F53045"/>
     <w:pPr>
       <w:keepNext/>
       <w:keepLines/>
       <w:jc w:val="center"/>
     </w:pPr>
+    <w:rPr>
+      <w:sz w:val="20"/>
+    </w:rPr>
   </w:style>
   <w:style w:type="paragraph" w:styleId="Datum">
     <w:name w:val="Date"/>
     <w:next w:val="Textkrper"/>
     <w:qFormat/>
+    <w:rsid w:val="00F53045"/>
     <w:pPr>
       <w:keepNext/>
       <w:keepLines/>
       <w:jc w:val="center"/>
     </w:pPr>
+    <w:rPr>
+      <w:sz w:val="20"/>
+    </w:rPr>
   </w:style>
   <w:style w:type="paragraph" w:customStyle="1" w:styleId="Abstract">
     <w:name w:val="Abstract"/>
@@ -1430,7 +1416,6 @@
       <w:spacing w:before="300" w:after="300"/>
     </w:pPr>
     <w:rPr>
-      <w:sz w:val="20"/>
       <w:szCs w:val="20"/>
     </w:rPr>
   </w:style>
@@ -1452,7 +1437,6 @@
     <w:rPr>
       <w:rFonts w:asciiTheme="majorHAnsi" w:eastAsiaTheme="majorEastAsia" w:hAnsiTheme="majorHAnsi" w:cstheme="majorBidi"/>
       <w:bCs/>
-      <w:sz w:val="20"/>
       <w:szCs w:val="20"/>
     </w:rPr>
   </w:style>
@@ -1562,13 +1546,13 @@
     <w:link w:val="KeinLeerraumZchn"/>
     <w:uiPriority w:val="1"/>
     <w:qFormat/>
-    <w:rsid w:val="00AB108A"/>
+    <w:rsid w:val="00F53045"/>
     <w:pPr>
       <w:spacing w:after="0"/>
     </w:pPr>
     <w:rPr>
       <w:rFonts w:eastAsiaTheme="minorEastAsia"/>
-      <w:sz w:val="22"/>
+      <w:sz w:val="20"/>
       <w:szCs w:val="22"/>
       <w:lang w:val="de-CH" w:eastAsia="de-CH"/>
     </w:rPr>
@@ -1578,10 +1562,10 @@
     <w:basedOn w:val="Absatz-Standardschriftart"/>
     <w:link w:val="KeinLeerraum"/>
     <w:uiPriority w:val="1"/>
-    <w:rsid w:val="00AB108A"/>
+    <w:rsid w:val="00F53045"/>
     <w:rPr>
       <w:rFonts w:eastAsiaTheme="minorEastAsia"/>
-      <w:sz w:val="22"/>
+      <w:sz w:val="20"/>
       <w:szCs w:val="22"/>
       <w:lang w:val="de-CH" w:eastAsia="de-CH"/>
     </w:rPr>
@@ -2073,7 +2057,7 @@
 </file>
 
 <file path=customXml/itemProps1.xml><?xml version="1.0" encoding="utf-8"?>
-<ds:datastoreItem xmlns:ds="http://schemas.openxmlformats.org/officeDocument/2006/customXml" ds:itemID="{802A2DEF-7AB0-410E-8358-CA5D615F3FD4}">
+<ds:datastoreItem xmlns:ds="http://schemas.openxmlformats.org/officeDocument/2006/customXml" ds:itemID="{F43AAD8A-F1B5-4593-9EB1-8A2957D46DBE}">
   <ds:schemaRefs>
     <ds:schemaRef ds:uri="http://schemas.openxmlformats.org/officeDocument/2006/bibliography"/>
   </ds:schemaRefs>

</xml_diff>

<commit_message>
build: add abstract to publication and simplify publication creation
This fixes duplicated converting of markdown to html and adjust post build steps, adds the Abstract to the publication, automatically sets document properties in word and changed template font size and quality of title images.

Closes #630
Closes #626
Closes #627
</commit_message>
<xml_diff>
--- a/resources/publication-template.docx
+++ b/resources/publication-template.docx
@@ -1,6 +1,6 @@
 
 <file path=word/document.xml><?xml version="1.0" encoding="utf-8"?>
-<w:document xmlns:wpc="http://schemas.microsoft.com/office/word/2010/wordprocessingCanvas" xmlns:cx="http://schemas.microsoft.com/office/drawing/2014/chartex" xmlns:cx1="http://schemas.microsoft.com/office/drawing/2015/9/8/chartex" xmlns:cx2="http://schemas.microsoft.com/office/drawing/2015/10/21/chartex" xmlns:cx3="http://schemas.microsoft.com/office/drawing/2016/5/9/chartex" xmlns:cx4="http://schemas.microsoft.com/office/drawing/2016/5/10/chartex" xmlns:cx5="http://schemas.microsoft.com/office/drawing/2016/5/11/chartex" xmlns:cx6="http://schemas.microsoft.com/office/drawing/2016/5/12/chartex" xmlns:cx7="http://schemas.microsoft.com/office/drawing/2016/5/13/chartex" xmlns:cx8="http://schemas.microsoft.com/office/drawing/2016/5/14/chartex" xmlns:mc="http://schemas.openxmlformats.org/markup-compatibility/2006" xmlns:aink="http://schemas.microsoft.com/office/drawing/2016/ink" xmlns:am3d="http://schemas.microsoft.com/office/drawing/2017/model3d" xmlns:o="urn:schemas-microsoft-com:office:office" xmlns:r="http://schemas.openxmlformats.org/officeDocument/2006/relationships" xmlns:m="http://schemas.openxmlformats.org/officeDocument/2006/math" xmlns:v="urn:schemas-microsoft-com:vml" xmlns:wp14="http://schemas.microsoft.com/office/word/2010/wordprocessingDrawing" xmlns:wp="http://schemas.openxmlformats.org/drawingml/2006/wordprocessingDrawing" xmlns:w10="urn:schemas-microsoft-com:office:word" xmlns:w="http://schemas.openxmlformats.org/wordprocessingml/2006/main" xmlns:w14="http://schemas.microsoft.com/office/word/2010/wordml" xmlns:w15="http://schemas.microsoft.com/office/word/2012/wordml" xmlns:w16cid="http://schemas.microsoft.com/office/word/2016/wordml/cid" xmlns:w16se="http://schemas.microsoft.com/office/word/2015/wordml/symex" xmlns:wpg="http://schemas.microsoft.com/office/word/2010/wordprocessingGroup" xmlns:wpi="http://schemas.microsoft.com/office/word/2010/wordprocessingInk" xmlns:wne="http://schemas.microsoft.com/office/word/2006/wordml" xmlns:wps="http://schemas.microsoft.com/office/word/2010/wordprocessingShape" mc:Ignorable="w14 w15 w16se w16cid wp14">
+<w:document xmlns:wpc="http://schemas.microsoft.com/office/word/2010/wordprocessingCanvas" xmlns:mc="http://schemas.openxmlformats.org/markup-compatibility/2006" xmlns:o="urn:schemas-microsoft-com:office:office" xmlns:r="http://schemas.openxmlformats.org/officeDocument/2006/relationships" xmlns:m="http://schemas.openxmlformats.org/officeDocument/2006/math" xmlns:v="urn:schemas-microsoft-com:vml" xmlns:wp14="http://schemas.microsoft.com/office/word/2010/wordprocessingDrawing" xmlns:wp="http://schemas.openxmlformats.org/drawingml/2006/wordprocessingDrawing" xmlns:w10="urn:schemas-microsoft-com:office:word" xmlns:w="http://schemas.openxmlformats.org/wordprocessingml/2006/main" xmlns:w14="http://schemas.microsoft.com/office/word/2010/wordml" xmlns:w15="http://schemas.microsoft.com/office/word/2012/wordml" xmlns:wpg="http://schemas.microsoft.com/office/word/2010/wordprocessingGroup" xmlns:wpi="http://schemas.microsoft.com/office/word/2010/wordprocessingInk" xmlns:wne="http://schemas.microsoft.com/office/word/2006/wordml" xmlns:wps="http://schemas.microsoft.com/office/word/2010/wordprocessingShape" mc:Ignorable="w14 w15 wp14">
   <w:body>
     <w:p>
       <w:pPr>
@@ -25,16 +25,28 @@
           <w:rFonts w:asciiTheme="majorHAnsi" w:hAnsiTheme="majorHAnsi"/>
         </w:rPr>
       </w:pPr>
-      <w:bookmarkStart w:id="0" w:name="_Toc490768564"/>
-      <w:r>
-        <w:rPr>
+      <w:bookmarkStart w:id="0" w:name="_GoBack"/>
+      <w:bookmarkEnd w:id="0"/>
+    </w:p>
+    <w:p>
+      <w:pPr>
+        <w:jc w:val="center"/>
+        <w:rPr>
+          <w:rFonts w:asciiTheme="majorHAnsi" w:hAnsiTheme="majorHAnsi"/>
+          <w:lang w:val="de-CH"/>
+        </w:rPr>
+      </w:pPr>
+      <w:r>
+        <w:rPr>
+          <w:rFonts w:asciiTheme="majorHAnsi" w:hAnsiTheme="majorHAnsi"/>
           <w:noProof/>
+          <w:lang w:val="de-CH" w:eastAsia="de-CH"/>
         </w:rPr>
         <w:drawing>
-          <wp:inline distT="0" distB="0" distL="0" distR="0" wp14:anchorId="7C6CFA23" wp14:editId="7BC50C6B">
-            <wp:extent cx="3743325" cy="1929893"/>
+          <wp:inline distT="0" distB="0" distL="0" distR="0">
+            <wp:extent cx="3230245" cy="1674495"/>
             <wp:effectExtent l="0" t="0" r="0" b="0"/>
-            <wp:docPr id="1" name="Picture" descr="Arkivar"/>
+            <wp:docPr id="3" name="Grafik 3" descr="E:\GoogleDrive\Sandro\Studium_HSR\Masterarbeit\logo_design\Logo Package 1\Logo\Blue\full-logo.png"/>
             <wp:cNvGraphicFramePr>
               <a:graphicFrameLocks xmlns:a="http://schemas.openxmlformats.org/drawingml/2006/main" noChangeAspect="1"/>
             </wp:cNvGraphicFramePr>
@@ -42,13 +54,20 @@
               <a:graphicData uri="http://schemas.openxmlformats.org/drawingml/2006/picture">
                 <pic:pic xmlns:pic="http://schemas.openxmlformats.org/drawingml/2006/picture">
                   <pic:nvPicPr>
-                    <pic:cNvPr id="0" name="Picture" descr="docs/images/full_logo_blue.png"/>
+                    <pic:cNvPr id="0" name="Picture 2" descr="E:\GoogleDrive\Sandro\Studium_HSR\Masterarbeit\logo_design\Logo Package 1\Logo\Blue\full-logo.png"/>
                     <pic:cNvPicPr>
                       <a:picLocks noChangeAspect="1" noChangeArrowheads="1"/>
                     </pic:cNvPicPr>
                   </pic:nvPicPr>
                   <pic:blipFill>
-                    <a:blip r:embed="rId8"/>
+                    <a:blip r:embed="rId8" cstate="print">
+                      <a:extLst>
+                        <a:ext uri="{28A0092B-C50C-407E-A947-70E740481C1C}">
+                          <a14:useLocalDpi xmlns:a14="http://schemas.microsoft.com/office/drawing/2010/main" val="0"/>
+                        </a:ext>
+                      </a:extLst>
+                    </a:blip>
+                    <a:srcRect/>
                     <a:stretch>
                       <a:fillRect/>
                     </a:stretch>
@@ -56,16 +75,14 @@
                   <pic:spPr bwMode="auto">
                     <a:xfrm>
                       <a:off x="0" y="0"/>
-                      <a:ext cx="3808744" cy="1963620"/>
+                      <a:ext cx="3230245" cy="1674495"/>
                     </a:xfrm>
                     <a:prstGeom prst="rect">
                       <a:avLst/>
                     </a:prstGeom>
                     <a:noFill/>
-                    <a:ln w="9525">
+                    <a:ln>
                       <a:noFill/>
-                      <a:headEnd/>
-                      <a:tailEnd/>
                     </a:ln>
                   </pic:spPr>
                 </pic:pic>
@@ -74,7 +91,6 @@
           </wp:inline>
         </w:drawing>
       </w:r>
-      <w:bookmarkEnd w:id="0"/>
     </w:p>
     <w:p>
       <w:pPr>
@@ -83,7 +99,7 @@
           <w:rFonts w:asciiTheme="majorHAnsi" w:hAnsiTheme="majorHAnsi" w:cs="Arial"/>
           <w:b/>
           <w:sz w:val="56"/>
-          <w:lang w:val="de-CH"/>
+          <w:lang w:val="fr-CH"/>
         </w:rPr>
       </w:pPr>
       <w:r>
@@ -91,39 +107,19 @@
           <w:rFonts w:asciiTheme="majorHAnsi" w:hAnsiTheme="majorHAnsi" w:cs="Arial"/>
           <w:b/>
           <w:sz w:val="56"/>
-          <w:lang w:val="de-CH"/>
-        </w:rPr>
-        <w:t xml:space="preserve">Mobiler Client für </w:t>
-      </w:r>
-      <w:proofErr w:type="spellStart"/>
-      <w:r>
+          <w:lang w:val="fr-CH"/>
+        </w:rPr>
+        <w:t>Mobiler Client für Imagic IMS</w:t>
+      </w:r>
+    </w:p>
+    <w:p>
+      <w:pPr>
+        <w:jc w:val="center"/>
         <w:rPr>
           <w:rFonts w:asciiTheme="majorHAnsi" w:hAnsiTheme="majorHAnsi" w:cs="Arial"/>
           <w:b/>
           <w:sz w:val="56"/>
-          <w:lang w:val="de-CH"/>
-        </w:rPr>
-        <w:t>Imagic</w:t>
-      </w:r>
-      <w:proofErr w:type="spellEnd"/>
-      <w:r>
-        <w:rPr>
-          <w:rFonts w:asciiTheme="majorHAnsi" w:hAnsiTheme="majorHAnsi" w:cs="Arial"/>
-          <w:b/>
-          <w:sz w:val="56"/>
-          <w:lang w:val="de-CH"/>
-        </w:rPr>
-        <w:t xml:space="preserve"> IMS</w:t>
-      </w:r>
-    </w:p>
-    <w:p>
-      <w:pPr>
-        <w:jc w:val="center"/>
-        <w:rPr>
-          <w:rFonts w:asciiTheme="majorHAnsi" w:hAnsiTheme="majorHAnsi" w:cs="Arial"/>
-          <w:b/>
-          <w:sz w:val="56"/>
-          <w:lang w:val="de-CH"/>
+          <w:lang w:val="fr-CH"/>
         </w:rPr>
       </w:pPr>
     </w:p>
@@ -134,7 +130,7 @@
           <w:rFonts w:asciiTheme="majorHAnsi" w:hAnsiTheme="majorHAnsi" w:cs="Arial"/>
           <w:b/>
           <w:sz w:val="36"/>
-          <w:lang w:val="de-CH"/>
+          <w:lang w:val="fr-CH"/>
         </w:rPr>
       </w:pPr>
     </w:p>
@@ -292,28 +288,8 @@
           <w:lang w:val="de-CH"/>
         </w:rPr>
         <w:tab/>
-        <w:t>Nikl</w:t>
-      </w:r>
-      <w:bookmarkStart w:id="1" w:name="_GoBack"/>
-      <w:bookmarkEnd w:id="1"/>
-      <w:r>
-        <w:rPr>
-          <w:rFonts w:asciiTheme="majorHAnsi" w:hAnsiTheme="majorHAnsi" w:cs="Arial"/>
-          <w:sz w:val="32"/>
-          <w:lang w:val="de-CH"/>
-        </w:rPr>
-        <w:t xml:space="preserve">aus </w:t>
-      </w:r>
-      <w:proofErr w:type="spellStart"/>
-      <w:r>
-        <w:rPr>
-          <w:rFonts w:asciiTheme="majorHAnsi" w:hAnsiTheme="majorHAnsi" w:cs="Arial"/>
-          <w:sz w:val="32"/>
-          <w:lang w:val="de-CH"/>
-        </w:rPr>
-        <w:t>Tschirky</w:t>
-      </w:r>
-      <w:proofErr w:type="spellEnd"/>
+        <w:t>Niklaus Tschirky</w:t>
+      </w:r>
     </w:p>
     <w:p>
       <w:pPr>
@@ -481,7 +457,7 @@
           <w:sz w:val="32"/>
           <w:lang w:val="de-CH"/>
         </w:rPr>
-        <w:t>18. August 2017</w:t>
+        <w:t>20. August 2017</w:t>
       </w:r>
       <w:r>
         <w:rPr>
@@ -512,13 +488,13 @@
         <w:spacing w:line="240" w:lineRule="auto"/>
         <w:jc w:val="both"/>
         <w:rPr>
-          <w:sz w:val="22"/>
-          <w:lang w:val="de-CH"/>
-        </w:rPr>
-      </w:pPr>
-      <w:r>
-        <w:rPr>
-          <w:sz w:val="22"/>
+          <w:szCs w:val="20"/>
+          <w:lang w:val="de-CH"/>
+        </w:rPr>
+      </w:pPr>
+      <w:r>
+        <w:rPr>
+          <w:szCs w:val="20"/>
           <w:lang w:val="de-CH"/>
         </w:rPr>
         <w:t>Die vorliegende Publikation ist nur eine Sammlung der wichtigsten Projektdokumente und entspricht nicht dem kompletten Arbeitsergebnis. Die vollständige Masterarbeit ist ausschliesslich in digitaler Form verfügbar.</w:t>
@@ -528,6 +504,7 @@
       <w:pPr>
         <w:pStyle w:val="Compact"/>
         <w:rPr>
+          <w:szCs w:val="20"/>
           <w:lang w:val="de-CH"/>
         </w:rPr>
       </w:pPr>
@@ -547,7 +524,7 @@
 </file>
 
 <file path=word/endnotes.xml><?xml version="1.0" encoding="utf-8"?>
-<w:endnotes xmlns:wpc="http://schemas.microsoft.com/office/word/2010/wordprocessingCanvas" xmlns:cx="http://schemas.microsoft.com/office/drawing/2014/chartex" xmlns:cx1="http://schemas.microsoft.com/office/drawing/2015/9/8/chartex" xmlns:cx2="http://schemas.microsoft.com/office/drawing/2015/10/21/chartex" xmlns:cx3="http://schemas.microsoft.com/office/drawing/2016/5/9/chartex" xmlns:cx4="http://schemas.microsoft.com/office/drawing/2016/5/10/chartex" xmlns:cx5="http://schemas.microsoft.com/office/drawing/2016/5/11/chartex" xmlns:cx6="http://schemas.microsoft.com/office/drawing/2016/5/12/chartex" xmlns:cx7="http://schemas.microsoft.com/office/drawing/2016/5/13/chartex" xmlns:cx8="http://schemas.microsoft.com/office/drawing/2016/5/14/chartex" xmlns:mc="http://schemas.openxmlformats.org/markup-compatibility/2006" xmlns:aink="http://schemas.microsoft.com/office/drawing/2016/ink" xmlns:am3d="http://schemas.microsoft.com/office/drawing/2017/model3d" xmlns:o="urn:schemas-microsoft-com:office:office" xmlns:r="http://schemas.openxmlformats.org/officeDocument/2006/relationships" xmlns:m="http://schemas.openxmlformats.org/officeDocument/2006/math" xmlns:v="urn:schemas-microsoft-com:vml" xmlns:wp14="http://schemas.microsoft.com/office/word/2010/wordprocessingDrawing" xmlns:wp="http://schemas.openxmlformats.org/drawingml/2006/wordprocessingDrawing" xmlns:w10="urn:schemas-microsoft-com:office:word" xmlns:w="http://schemas.openxmlformats.org/wordprocessingml/2006/main" xmlns:w14="http://schemas.microsoft.com/office/word/2010/wordml" xmlns:w15="http://schemas.microsoft.com/office/word/2012/wordml" xmlns:w16cid="http://schemas.microsoft.com/office/word/2016/wordml/cid" xmlns:w16se="http://schemas.microsoft.com/office/word/2015/wordml/symex" xmlns:wpg="http://schemas.microsoft.com/office/word/2010/wordprocessingGroup" xmlns:wpi="http://schemas.microsoft.com/office/word/2010/wordprocessingInk" xmlns:wne="http://schemas.microsoft.com/office/word/2006/wordml" xmlns:wps="http://schemas.microsoft.com/office/word/2010/wordprocessingShape" mc:Ignorable="w14 w15 w16se w16cid wp14">
+<w:endnotes xmlns:wpc="http://schemas.microsoft.com/office/word/2010/wordprocessingCanvas" xmlns:mc="http://schemas.openxmlformats.org/markup-compatibility/2006" xmlns:o="urn:schemas-microsoft-com:office:office" xmlns:r="http://schemas.openxmlformats.org/officeDocument/2006/relationships" xmlns:m="http://schemas.openxmlformats.org/officeDocument/2006/math" xmlns:v="urn:schemas-microsoft-com:vml" xmlns:wp14="http://schemas.microsoft.com/office/word/2010/wordprocessingDrawing" xmlns:wp="http://schemas.openxmlformats.org/drawingml/2006/wordprocessingDrawing" xmlns:w10="urn:schemas-microsoft-com:office:word" xmlns:w="http://schemas.openxmlformats.org/wordprocessingml/2006/main" xmlns:w14="http://schemas.microsoft.com/office/word/2010/wordml" xmlns:w15="http://schemas.microsoft.com/office/word/2012/wordml" xmlns:wpg="http://schemas.microsoft.com/office/word/2010/wordprocessingGroup" xmlns:wpi="http://schemas.microsoft.com/office/word/2010/wordprocessingInk" xmlns:wne="http://schemas.microsoft.com/office/word/2006/wordml" xmlns:wps="http://schemas.microsoft.com/office/word/2010/wordprocessingShape" mc:Ignorable="w14 w15 wp14">
   <w:endnote w:type="separator" w:id="-1">
     <w:p>
       <w:pPr>
@@ -572,7 +549,7 @@
 </file>
 
 <file path=word/footer1.xml><?xml version="1.0" encoding="utf-8"?>
-<w:ftr xmlns:wpc="http://schemas.microsoft.com/office/word/2010/wordprocessingCanvas" xmlns:cx="http://schemas.microsoft.com/office/drawing/2014/chartex" xmlns:cx1="http://schemas.microsoft.com/office/drawing/2015/9/8/chartex" xmlns:cx2="http://schemas.microsoft.com/office/drawing/2015/10/21/chartex" xmlns:cx3="http://schemas.microsoft.com/office/drawing/2016/5/9/chartex" xmlns:cx4="http://schemas.microsoft.com/office/drawing/2016/5/10/chartex" xmlns:cx5="http://schemas.microsoft.com/office/drawing/2016/5/11/chartex" xmlns:cx6="http://schemas.microsoft.com/office/drawing/2016/5/12/chartex" xmlns:cx7="http://schemas.microsoft.com/office/drawing/2016/5/13/chartex" xmlns:cx8="http://schemas.microsoft.com/office/drawing/2016/5/14/chartex" xmlns:mc="http://schemas.openxmlformats.org/markup-compatibility/2006" xmlns:aink="http://schemas.microsoft.com/office/drawing/2016/ink" xmlns:am3d="http://schemas.microsoft.com/office/drawing/2017/model3d" xmlns:o="urn:schemas-microsoft-com:office:office" xmlns:r="http://schemas.openxmlformats.org/officeDocument/2006/relationships" xmlns:m="http://schemas.openxmlformats.org/officeDocument/2006/math" xmlns:v="urn:schemas-microsoft-com:vml" xmlns:wp14="http://schemas.microsoft.com/office/word/2010/wordprocessingDrawing" xmlns:wp="http://schemas.openxmlformats.org/drawingml/2006/wordprocessingDrawing" xmlns:w10="urn:schemas-microsoft-com:office:word" xmlns:w="http://schemas.openxmlformats.org/wordprocessingml/2006/main" xmlns:w14="http://schemas.microsoft.com/office/word/2010/wordml" xmlns:w15="http://schemas.microsoft.com/office/word/2012/wordml" xmlns:w16cid="http://schemas.microsoft.com/office/word/2016/wordml/cid" xmlns:w16se="http://schemas.microsoft.com/office/word/2015/wordml/symex" xmlns:wpg="http://schemas.microsoft.com/office/word/2010/wordprocessingGroup" xmlns:wpi="http://schemas.microsoft.com/office/word/2010/wordprocessingInk" xmlns:wne="http://schemas.microsoft.com/office/word/2006/wordml" xmlns:wps="http://schemas.microsoft.com/office/word/2010/wordprocessingShape" mc:Ignorable="w14 w15 w16se w16cid wp14">
+<w:ftr xmlns:wpc="http://schemas.microsoft.com/office/word/2010/wordprocessingCanvas" xmlns:mc="http://schemas.openxmlformats.org/markup-compatibility/2006" xmlns:o="urn:schemas-microsoft-com:office:office" xmlns:r="http://schemas.openxmlformats.org/officeDocument/2006/relationships" xmlns:m="http://schemas.openxmlformats.org/officeDocument/2006/math" xmlns:v="urn:schemas-microsoft-com:vml" xmlns:wp14="http://schemas.microsoft.com/office/word/2010/wordprocessingDrawing" xmlns:wp="http://schemas.openxmlformats.org/drawingml/2006/wordprocessingDrawing" xmlns:w10="urn:schemas-microsoft-com:office:word" xmlns:w="http://schemas.openxmlformats.org/wordprocessingml/2006/main" xmlns:w14="http://schemas.microsoft.com/office/word/2010/wordml" xmlns:w15="http://schemas.microsoft.com/office/word/2012/wordml" xmlns:wpg="http://schemas.microsoft.com/office/word/2010/wordprocessingGroup" xmlns:wpi="http://schemas.microsoft.com/office/word/2010/wordprocessingInk" xmlns:wne="http://schemas.microsoft.com/office/word/2006/wordml" xmlns:wps="http://schemas.microsoft.com/office/word/2010/wordprocessingShape" mc:Ignorable="w14 w15 wp14">
   <w:p>
     <w:pPr>
       <w:pStyle w:val="Fuzeile"/>
@@ -633,7 +610,7 @@
 </file>
 
 <file path=word/footnotes.xml><?xml version="1.0" encoding="utf-8"?>
-<w:footnotes xmlns:wpc="http://schemas.microsoft.com/office/word/2010/wordprocessingCanvas" xmlns:cx="http://schemas.microsoft.com/office/drawing/2014/chartex" xmlns:cx1="http://schemas.microsoft.com/office/drawing/2015/9/8/chartex" xmlns:cx2="http://schemas.microsoft.com/office/drawing/2015/10/21/chartex" xmlns:cx3="http://schemas.microsoft.com/office/drawing/2016/5/9/chartex" xmlns:cx4="http://schemas.microsoft.com/office/drawing/2016/5/10/chartex" xmlns:cx5="http://schemas.microsoft.com/office/drawing/2016/5/11/chartex" xmlns:cx6="http://schemas.microsoft.com/office/drawing/2016/5/12/chartex" xmlns:cx7="http://schemas.microsoft.com/office/drawing/2016/5/13/chartex" xmlns:cx8="http://schemas.microsoft.com/office/drawing/2016/5/14/chartex" xmlns:mc="http://schemas.openxmlformats.org/markup-compatibility/2006" xmlns:aink="http://schemas.microsoft.com/office/drawing/2016/ink" xmlns:am3d="http://schemas.microsoft.com/office/drawing/2017/model3d" xmlns:o="urn:schemas-microsoft-com:office:office" xmlns:r="http://schemas.openxmlformats.org/officeDocument/2006/relationships" xmlns:m="http://schemas.openxmlformats.org/officeDocument/2006/math" xmlns:v="urn:schemas-microsoft-com:vml" xmlns:wp14="http://schemas.microsoft.com/office/word/2010/wordprocessingDrawing" xmlns:wp="http://schemas.openxmlformats.org/drawingml/2006/wordprocessingDrawing" xmlns:w10="urn:schemas-microsoft-com:office:word" xmlns:w="http://schemas.openxmlformats.org/wordprocessingml/2006/main" xmlns:w14="http://schemas.microsoft.com/office/word/2010/wordml" xmlns:w15="http://schemas.microsoft.com/office/word/2012/wordml" xmlns:w16cid="http://schemas.microsoft.com/office/word/2016/wordml/cid" xmlns:w16se="http://schemas.microsoft.com/office/word/2015/wordml/symex" xmlns:wpg="http://schemas.microsoft.com/office/word/2010/wordprocessingGroup" xmlns:wpi="http://schemas.microsoft.com/office/word/2010/wordprocessingInk" xmlns:wne="http://schemas.microsoft.com/office/word/2006/wordml" xmlns:wps="http://schemas.microsoft.com/office/word/2010/wordprocessingShape" mc:Ignorable="w14 w15 w16se w16cid wp14">
+<w:footnotes xmlns:wpc="http://schemas.microsoft.com/office/word/2010/wordprocessingCanvas" xmlns:mc="http://schemas.openxmlformats.org/markup-compatibility/2006" xmlns:o="urn:schemas-microsoft-com:office:office" xmlns:r="http://schemas.openxmlformats.org/officeDocument/2006/relationships" xmlns:m="http://schemas.openxmlformats.org/officeDocument/2006/math" xmlns:v="urn:schemas-microsoft-com:vml" xmlns:wp14="http://schemas.microsoft.com/office/word/2010/wordprocessingDrawing" xmlns:wp="http://schemas.openxmlformats.org/drawingml/2006/wordprocessingDrawing" xmlns:w10="urn:schemas-microsoft-com:office:word" xmlns:w="http://schemas.openxmlformats.org/wordprocessingml/2006/main" xmlns:w14="http://schemas.microsoft.com/office/word/2010/wordml" xmlns:w15="http://schemas.microsoft.com/office/word/2012/wordml" xmlns:wpg="http://schemas.microsoft.com/office/word/2010/wordprocessingGroup" xmlns:wpi="http://schemas.microsoft.com/office/word/2010/wordprocessingInk" xmlns:wne="http://schemas.microsoft.com/office/word/2006/wordml" xmlns:wps="http://schemas.microsoft.com/office/word/2010/wordprocessingShape" mc:Ignorable="w14 w15 wp14">
   <w:footnote w:type="separator" w:id="-1">
     <w:p>
       <w:r>
@@ -652,7 +629,7 @@
 </file>
 
 <file path=word/header1.xml><?xml version="1.0" encoding="utf-8"?>
-<w:hdr xmlns:wpc="http://schemas.microsoft.com/office/word/2010/wordprocessingCanvas" xmlns:cx="http://schemas.microsoft.com/office/drawing/2014/chartex" xmlns:cx1="http://schemas.microsoft.com/office/drawing/2015/9/8/chartex" xmlns:cx2="http://schemas.microsoft.com/office/drawing/2015/10/21/chartex" xmlns:cx3="http://schemas.microsoft.com/office/drawing/2016/5/9/chartex" xmlns:cx4="http://schemas.microsoft.com/office/drawing/2016/5/10/chartex" xmlns:cx5="http://schemas.microsoft.com/office/drawing/2016/5/11/chartex" xmlns:cx6="http://schemas.microsoft.com/office/drawing/2016/5/12/chartex" xmlns:cx7="http://schemas.microsoft.com/office/drawing/2016/5/13/chartex" xmlns:cx8="http://schemas.microsoft.com/office/drawing/2016/5/14/chartex" xmlns:mc="http://schemas.openxmlformats.org/markup-compatibility/2006" xmlns:aink="http://schemas.microsoft.com/office/drawing/2016/ink" xmlns:am3d="http://schemas.microsoft.com/office/drawing/2017/model3d" xmlns:o="urn:schemas-microsoft-com:office:office" xmlns:r="http://schemas.openxmlformats.org/officeDocument/2006/relationships" xmlns:m="http://schemas.openxmlformats.org/officeDocument/2006/math" xmlns:v="urn:schemas-microsoft-com:vml" xmlns:wp14="http://schemas.microsoft.com/office/word/2010/wordprocessingDrawing" xmlns:wp="http://schemas.openxmlformats.org/drawingml/2006/wordprocessingDrawing" xmlns:w10="urn:schemas-microsoft-com:office:word" xmlns:w="http://schemas.openxmlformats.org/wordprocessingml/2006/main" xmlns:w14="http://schemas.microsoft.com/office/word/2010/wordml" xmlns:w15="http://schemas.microsoft.com/office/word/2012/wordml" xmlns:w16cid="http://schemas.microsoft.com/office/word/2016/wordml/cid" xmlns:w16se="http://schemas.microsoft.com/office/word/2015/wordml/symex" xmlns:wpg="http://schemas.microsoft.com/office/word/2010/wordprocessingGroup" xmlns:wpi="http://schemas.microsoft.com/office/word/2010/wordprocessingInk" xmlns:wne="http://schemas.microsoft.com/office/word/2006/wordml" xmlns:wps="http://schemas.microsoft.com/office/word/2010/wordprocessingShape" mc:Ignorable="w14 w15 w16se w16cid wp14">
+<w:hdr xmlns:wpc="http://schemas.microsoft.com/office/word/2010/wordprocessingCanvas" xmlns:mc="http://schemas.openxmlformats.org/markup-compatibility/2006" xmlns:o="urn:schemas-microsoft-com:office:office" xmlns:r="http://schemas.openxmlformats.org/officeDocument/2006/relationships" xmlns:m="http://schemas.openxmlformats.org/officeDocument/2006/math" xmlns:v="urn:schemas-microsoft-com:vml" xmlns:wp14="http://schemas.microsoft.com/office/word/2010/wordprocessingDrawing" xmlns:wp="http://schemas.openxmlformats.org/drawingml/2006/wordprocessingDrawing" xmlns:w10="urn:schemas-microsoft-com:office:word" xmlns:w="http://schemas.openxmlformats.org/wordprocessingml/2006/main" xmlns:w14="http://schemas.microsoft.com/office/word/2010/wordml" xmlns:w15="http://schemas.microsoft.com/office/word/2012/wordml" xmlns:wpg="http://schemas.microsoft.com/office/word/2010/wordprocessingGroup" xmlns:wpi="http://schemas.microsoft.com/office/word/2010/wordprocessingInk" xmlns:wne="http://schemas.microsoft.com/office/word/2006/wordml" xmlns:wps="http://schemas.microsoft.com/office/word/2010/wordprocessingShape" mc:Ignorable="w14 w15 wp14">
   <w:p>
     <w:pPr>
       <w:pStyle w:val="Kopfzeile"/>
@@ -664,14 +641,12 @@
         <w:lang w:val="de-CH"/>
       </w:rPr>
     </w:pPr>
-    <w:proofErr w:type="spellStart"/>
     <w:r>
       <w:rPr>
         <w:lang w:val="de-CH"/>
       </w:rPr>
       <w:t>Arkivar</w:t>
     </w:r>
-    <w:proofErr w:type="spellEnd"/>
     <w:r>
       <w:rPr>
         <w:lang w:val="de-CH"/>
@@ -735,7 +710,7 @@
 </file>
 
 <file path=word/numbering.xml><?xml version="1.0" encoding="utf-8"?>
-<w:numbering xmlns:wpc="http://schemas.microsoft.com/office/word/2010/wordprocessingCanvas" xmlns:cx="http://schemas.microsoft.com/office/drawing/2014/chartex" xmlns:cx1="http://schemas.microsoft.com/office/drawing/2015/9/8/chartex" xmlns:cx2="http://schemas.microsoft.com/office/drawing/2015/10/21/chartex" xmlns:cx3="http://schemas.microsoft.com/office/drawing/2016/5/9/chartex" xmlns:cx4="http://schemas.microsoft.com/office/drawing/2016/5/10/chartex" xmlns:cx5="http://schemas.microsoft.com/office/drawing/2016/5/11/chartex" xmlns:cx6="http://schemas.microsoft.com/office/drawing/2016/5/12/chartex" xmlns:cx7="http://schemas.microsoft.com/office/drawing/2016/5/13/chartex" xmlns:cx8="http://schemas.microsoft.com/office/drawing/2016/5/14/chartex" xmlns:mc="http://schemas.openxmlformats.org/markup-compatibility/2006" xmlns:aink="http://schemas.microsoft.com/office/drawing/2016/ink" xmlns:am3d="http://schemas.microsoft.com/office/drawing/2017/model3d" xmlns:o="urn:schemas-microsoft-com:office:office" xmlns:r="http://schemas.openxmlformats.org/officeDocument/2006/relationships" xmlns:m="http://schemas.openxmlformats.org/officeDocument/2006/math" xmlns:v="urn:schemas-microsoft-com:vml" xmlns:wp14="http://schemas.microsoft.com/office/word/2010/wordprocessingDrawing" xmlns:wp="http://schemas.openxmlformats.org/drawingml/2006/wordprocessingDrawing" xmlns:w10="urn:schemas-microsoft-com:office:word" xmlns:w="http://schemas.openxmlformats.org/wordprocessingml/2006/main" xmlns:w14="http://schemas.microsoft.com/office/word/2010/wordml" xmlns:w15="http://schemas.microsoft.com/office/word/2012/wordml" xmlns:w16cid="http://schemas.microsoft.com/office/word/2016/wordml/cid" xmlns:w16se="http://schemas.microsoft.com/office/word/2015/wordml/symex" xmlns:wpg="http://schemas.microsoft.com/office/word/2010/wordprocessingGroup" xmlns:wpi="http://schemas.microsoft.com/office/word/2010/wordprocessingInk" xmlns:wne="http://schemas.microsoft.com/office/word/2006/wordml" xmlns:wps="http://schemas.microsoft.com/office/word/2010/wordprocessingShape" mc:Ignorable="w14 w15 w16se w16cid wp14">
+<w:numbering xmlns:wpc="http://schemas.microsoft.com/office/word/2010/wordprocessingCanvas" xmlns:mc="http://schemas.openxmlformats.org/markup-compatibility/2006" xmlns:o="urn:schemas-microsoft-com:office:office" xmlns:r="http://schemas.openxmlformats.org/officeDocument/2006/relationships" xmlns:m="http://schemas.openxmlformats.org/officeDocument/2006/math" xmlns:v="urn:schemas-microsoft-com:vml" xmlns:wp14="http://schemas.microsoft.com/office/word/2010/wordprocessingDrawing" xmlns:wp="http://schemas.openxmlformats.org/drawingml/2006/wordprocessingDrawing" xmlns:w10="urn:schemas-microsoft-com:office:word" xmlns:w="http://schemas.openxmlformats.org/wordprocessingml/2006/main" xmlns:w14="http://schemas.microsoft.com/office/word/2010/wordml" xmlns:w15="http://schemas.microsoft.com/office/word/2012/wordml" xmlns:wpg="http://schemas.microsoft.com/office/word/2010/wordprocessingGroup" xmlns:wpi="http://schemas.microsoft.com/office/word/2010/wordprocessingInk" xmlns:wne="http://schemas.microsoft.com/office/word/2006/wordml" xmlns:wps="http://schemas.microsoft.com/office/word/2010/wordprocessingShape" mc:Ignorable="w14 w15 wp14">
   <w:abstractNum w:abstractNumId="0" w15:restartNumberingAfterBreak="0">
     <w:nsid w:val="E17F69BA"/>
     <w:multiLevelType w:val="multilevel"/>
@@ -835,7 +810,7 @@
 </file>
 
 <file path=word/styles.xml><?xml version="1.0" encoding="utf-8"?>
-<w:styles xmlns:mc="http://schemas.openxmlformats.org/markup-compatibility/2006" xmlns:r="http://schemas.openxmlformats.org/officeDocument/2006/relationships" xmlns:w="http://schemas.openxmlformats.org/wordprocessingml/2006/main" xmlns:w14="http://schemas.microsoft.com/office/word/2010/wordml" xmlns:w15="http://schemas.microsoft.com/office/word/2012/wordml" xmlns:w16cid="http://schemas.microsoft.com/office/word/2016/wordml/cid" xmlns:w16se="http://schemas.microsoft.com/office/word/2015/wordml/symex" mc:Ignorable="w14 w15 w16se w16cid">
+<w:styles xmlns:mc="http://schemas.openxmlformats.org/markup-compatibility/2006" xmlns:r="http://schemas.openxmlformats.org/officeDocument/2006/relationships" xmlns:w="http://schemas.openxmlformats.org/wordprocessingml/2006/main" xmlns:w14="http://schemas.microsoft.com/office/word/2010/wordml" xmlns:w15="http://schemas.microsoft.com/office/word/2012/wordml" mc:Ignorable="w14 w15">
   <w:docDefaults>
     <w:rPrDefault>
       <w:rPr>
@@ -851,7 +826,7 @@
       </w:pPr>
     </w:pPrDefault>
   </w:docDefaults>
-  <w:latentStyles w:defLockedState="0" w:defUIPriority="0" w:defSemiHidden="0" w:defUnhideWhenUsed="0" w:defQFormat="0" w:count="375">
+  <w:latentStyles w:defLockedState="0" w:defUIPriority="0" w:defSemiHidden="0" w:defUnhideWhenUsed="0" w:defQFormat="0" w:count="371">
     <w:lsdException w:name="heading 6" w:semiHidden="1" w:unhideWhenUsed="1"/>
     <w:lsdException w:name="index 3" w:semiHidden="1" w:unhideWhenUsed="1"/>
     <w:lsdException w:name="index 4" w:semiHidden="1" w:unhideWhenUsed="1"/>
@@ -1183,14 +1158,14 @@
     <w:lsdException w:name="List Table 5 Dark Accent 6" w:uiPriority="50"/>
     <w:lsdException w:name="List Table 6 Colorful Accent 6" w:uiPriority="51"/>
     <w:lsdException w:name="List Table 7 Colorful Accent 6" w:uiPriority="52"/>
-    <w:lsdException w:name="Mention" w:semiHidden="1" w:uiPriority="99" w:unhideWhenUsed="1"/>
-    <w:lsdException w:name="Smart Hyperlink" w:semiHidden="1" w:uiPriority="99" w:unhideWhenUsed="1"/>
-    <w:lsdException w:name="Hashtag" w:semiHidden="1" w:uiPriority="99" w:unhideWhenUsed="1"/>
-    <w:lsdException w:name="Unresolved Mention" w:semiHidden="1" w:uiPriority="99" w:unhideWhenUsed="1"/>
   </w:latentStyles>
   <w:style w:type="paragraph" w:default="1" w:styleId="Standard">
     <w:name w:val="Normal"/>
     <w:qFormat/>
+    <w:rsid w:val="00F53045"/>
+    <w:rPr>
+      <w:sz w:val="20"/>
+    </w:rPr>
   </w:style>
   <w:style w:type="paragraph" w:styleId="berschrift1">
     <w:name w:val="heading 1"/>
@@ -1198,9 +1173,11 @@
     <w:next w:val="Textkrper"/>
     <w:uiPriority w:val="9"/>
     <w:qFormat/>
+    <w:rsid w:val="0056585E"/>
     <w:pPr>
       <w:keepNext/>
       <w:keepLines/>
+      <w:pageBreakBefore/>
       <w:spacing w:before="480" w:after="0"/>
       <w:outlineLvl w:val="0"/>
     </w:pPr>
@@ -1362,6 +1339,7 @@
     <w:name w:val="Compact"/>
     <w:basedOn w:val="Textkrper"/>
     <w:qFormat/>
+    <w:rsid w:val="00F53045"/>
     <w:pPr>
       <w:spacing w:before="36" w:after="36"/>
     </w:pPr>
@@ -1403,21 +1381,29 @@
     <w:name w:val="Author"/>
     <w:next w:val="Textkrper"/>
     <w:qFormat/>
+    <w:rsid w:val="00F53045"/>
     <w:pPr>
       <w:keepNext/>
       <w:keepLines/>
       <w:jc w:val="center"/>
     </w:pPr>
+    <w:rPr>
+      <w:sz w:val="20"/>
+    </w:rPr>
   </w:style>
   <w:style w:type="paragraph" w:styleId="Datum">
     <w:name w:val="Date"/>
     <w:next w:val="Textkrper"/>
     <w:qFormat/>
+    <w:rsid w:val="00F53045"/>
     <w:pPr>
       <w:keepNext/>
       <w:keepLines/>
       <w:jc w:val="center"/>
     </w:pPr>
+    <w:rPr>
+      <w:sz w:val="20"/>
+    </w:rPr>
   </w:style>
   <w:style w:type="paragraph" w:customStyle="1" w:styleId="Abstract">
     <w:name w:val="Abstract"/>
@@ -1430,7 +1416,6 @@
       <w:spacing w:before="300" w:after="300"/>
     </w:pPr>
     <w:rPr>
-      <w:sz w:val="20"/>
       <w:szCs w:val="20"/>
     </w:rPr>
   </w:style>
@@ -1452,7 +1437,6 @@
     <w:rPr>
       <w:rFonts w:asciiTheme="majorHAnsi" w:eastAsiaTheme="majorEastAsia" w:hAnsiTheme="majorHAnsi" w:cstheme="majorBidi"/>
       <w:bCs/>
-      <w:sz w:val="20"/>
       <w:szCs w:val="20"/>
     </w:rPr>
   </w:style>
@@ -1562,13 +1546,13 @@
     <w:link w:val="KeinLeerraumZchn"/>
     <w:uiPriority w:val="1"/>
     <w:qFormat/>
-    <w:rsid w:val="00AB108A"/>
+    <w:rsid w:val="00F53045"/>
     <w:pPr>
       <w:spacing w:after="0"/>
     </w:pPr>
     <w:rPr>
       <w:rFonts w:eastAsiaTheme="minorEastAsia"/>
-      <w:sz w:val="22"/>
+      <w:sz w:val="20"/>
       <w:szCs w:val="22"/>
       <w:lang w:val="de-CH" w:eastAsia="de-CH"/>
     </w:rPr>
@@ -1578,10 +1562,10 @@
     <w:basedOn w:val="Absatz-Standardschriftart"/>
     <w:link w:val="KeinLeerraum"/>
     <w:uiPriority w:val="1"/>
-    <w:rsid w:val="00AB108A"/>
+    <w:rsid w:val="00F53045"/>
     <w:rPr>
       <w:rFonts w:eastAsiaTheme="minorEastAsia"/>
-      <w:sz w:val="22"/>
+      <w:sz w:val="20"/>
       <w:szCs w:val="22"/>
       <w:lang w:val="de-CH" w:eastAsia="de-CH"/>
     </w:rPr>
@@ -2073,7 +2057,7 @@
 </file>
 
 <file path=customXml/itemProps1.xml><?xml version="1.0" encoding="utf-8"?>
-<ds:datastoreItem xmlns:ds="http://schemas.openxmlformats.org/officeDocument/2006/customXml" ds:itemID="{802A2DEF-7AB0-410E-8358-CA5D615F3FD4}">
+<ds:datastoreItem xmlns:ds="http://schemas.openxmlformats.org/officeDocument/2006/customXml" ds:itemID="{F43AAD8A-F1B5-4593-9EB1-8A2957D46DBE}">
   <ds:schemaRefs>
     <ds:schemaRef ds:uri="http://schemas.openxmlformats.org/officeDocument/2006/bibliography"/>
   </ds:schemaRefs>

</xml_diff>